<commit_message>
Re-uploading the modified summary
</commit_message>
<xml_diff>
--- a/Phase_A/Phase_A_Report.docx
+++ b/Phase_A/Phase_A_Report.docx
@@ -1,215 +1,408 @@
 
 <file path=word/document.xml><?xml version="1.0" encoding="utf-8"?>
-<w:document xmlns:wpc="http://schemas.microsoft.com/office/word/2010/wordprocessingCanvas" xmlns:cx="http://schemas.microsoft.com/office/drawing/2014/chartex" xmlns:cx1="http://schemas.microsoft.com/office/drawing/2015/9/8/chartex" xmlns:cx2="http://schemas.microsoft.com/office/drawing/2015/10/21/chartex" xmlns:cx3="http://schemas.microsoft.com/office/drawing/2016/5/9/chartex" xmlns:cx4="http://schemas.microsoft.com/office/drawing/2016/5/10/chartex" xmlns:cx5="http://schemas.microsoft.com/office/drawing/2016/5/11/chartex" xmlns:cx6="http://schemas.microsoft.com/office/drawing/2016/5/12/chartex" xmlns:cx7="http://schemas.microsoft.com/office/drawing/2016/5/13/chartex" xmlns:cx8="http://schemas.microsoft.com/office/drawing/2016/5/14/chartex" xmlns:mc="http://schemas.openxmlformats.org/markup-compatibility/2006" xmlns:aink="http://schemas.microsoft.com/office/drawing/2016/ink" xmlns:am3d="http://schemas.microsoft.com/office/drawing/2017/model3d" xmlns:o="urn:schemas-microsoft-com:office:office" xmlns:r="http://schemas.openxmlformats.org/officeDocument/2006/relationships" xmlns:m="http://schemas.openxmlformats.org/officeDocument/2006/math" xmlns:v="urn:schemas-microsoft-com:vml" xmlns:wp14="http://schemas.microsoft.com/office/word/2010/wordprocessingDrawing" xmlns:wp="http://schemas.openxmlformats.org/drawingml/2006/wordprocessingDrawing" xmlns:w10="urn:schemas-microsoft-com:office:word" xmlns:w="http://schemas.openxmlformats.org/wordprocessingml/2006/main" xmlns:w14="http://schemas.microsoft.com/office/word/2010/wordml" xmlns:w15="http://schemas.microsoft.com/office/word/2012/wordml" xmlns:w16cid="http://schemas.microsoft.com/office/word/2016/wordml/cid" xmlns:w16se="http://schemas.microsoft.com/office/word/2015/wordml/symex" xmlns:wpg="http://schemas.microsoft.com/office/word/2010/wordprocessingGroup" xmlns:wpi="http://schemas.microsoft.com/office/word/2010/wordprocessingInk" xmlns:wne="http://schemas.microsoft.com/office/word/2006/wordml" xmlns:wps="http://schemas.microsoft.com/office/word/2010/wordprocessingShape" mc:Ignorable="w14 w15 w16se w16cid wp14">
+<w:document xmlns:wpc="http://schemas.microsoft.com/office/word/2010/wordprocessingCanvas" xmlns:mo="http://schemas.microsoft.com/office/mac/office/2008/main" xmlns:mc="http://schemas.openxmlformats.org/markup-compatibility/2006" xmlns:mv="urn:schemas-microsoft-com:mac:vml" xmlns:o="urn:schemas-microsoft-com:office:office" xmlns:r="http://schemas.openxmlformats.org/officeDocument/2006/relationships" xmlns:m="http://schemas.openxmlformats.org/officeDocument/2006/math" xmlns:v="urn:schemas-microsoft-com:vml" xmlns:wp14="http://schemas.microsoft.com/office/word/2010/wordprocessingDrawing" xmlns:wp="http://schemas.openxmlformats.org/drawingml/2006/wordprocessingDrawing" xmlns:w10="urn:schemas-microsoft-com:office:word" xmlns:w="http://schemas.openxmlformats.org/wordprocessingml/2006/main" xmlns:w14="http://schemas.microsoft.com/office/word/2010/wordml" xmlns:w15="http://schemas.microsoft.com/office/word/2012/wordml" xmlns:wpg="http://schemas.microsoft.com/office/word/2010/wordprocessingGroup" xmlns:wpi="http://schemas.microsoft.com/office/word/2010/wordprocessingInk" xmlns:wne="http://schemas.microsoft.com/office/word/2006/wordml" xmlns:wps="http://schemas.microsoft.com/office/word/2010/wordprocessingShape" mc:Ignorable="w14 w15 wp14">
   <w:body>
     <w:p>
       <w:pPr>
         <w:pStyle w:val="Title"/>
         <w:jc w:val="center"/>
+        <w:rPr>
+          <w:rFonts w:ascii="Times New Roman" w:hAnsi="Times New Roman" w:cs="Times New Roman"/>
+        </w:rPr>
       </w:pPr>
       <w:r>
+        <w:rPr>
+          <w:rFonts w:ascii="Times New Roman" w:hAnsi="Times New Roman" w:cs="Times New Roman"/>
+        </w:rPr>
         <w:t>Phase A Report</w:t>
       </w:r>
     </w:p>
     <w:p>
       <w:pPr>
-        <w:pStyle w:val="Heading1"/>
+        <w:pStyle w:val="NoSpacing"/>
+      </w:pPr>
+    </w:p>
+    <w:p>
+      <w:pPr>
+        <w:rPr>
+          <w:rFonts w:ascii="Times New Roman" w:hAnsi="Times New Roman" w:cs="Times New Roman"/>
+        </w:rPr>
       </w:pPr>
       <w:r>
-        <w:t>Implementation Plan</w:t>
+        <w:rPr>
+          <w:rFonts w:ascii="Times New Roman" w:hAnsi="Times New Roman" w:cs="Times New Roman"/>
+          <w:b/>
+        </w:rPr>
+        <w:t>Aim</w:t>
+      </w:r>
+      <w:r>
+        <w:rPr>
+          <w:rFonts w:ascii="Times New Roman" w:hAnsi="Times New Roman" w:cs="Times New Roman"/>
+        </w:rPr>
+        <w:t>: Team One, over the course of three phases, will develop an interactive interface for instructors, teaching assistants, and administrators to oversee the detection of plagiarism. In this summary, the reader will find the expected input for the project, an explanation of the project’s interface, expected users of this project, and the underlying plagiarism detection methods that will be employed.</w:t>
       </w:r>
     </w:p>
     <w:p>
       <w:pPr>
-        <w:ind w:firstLine="720"/>
+        <w:rPr>
+          <w:rFonts w:ascii="Times New Roman" w:hAnsi="Times New Roman" w:cs="Times New Roman"/>
+        </w:rPr>
       </w:pPr>
       <w:r>
-        <w:t xml:space="preserve">Team One, at the request of their client (Professor Frank Tip), will create plagiarism detection software. Over the course of three phases, the team will develop an interface for instructors, teacher assistants, and administrators to oversee the detection of </w:t>
+        <w:rPr>
+          <w:rFonts w:ascii="Times New Roman" w:hAnsi="Times New Roman" w:cs="Times New Roman"/>
+          <w:b/>
+        </w:rPr>
+        <w:t>Constraints</w:t>
       </w:r>
       <w:r>
-        <w:t>plagiarism. In this summary of the team’s plan, th</w:t>
-      </w:r>
-      <w:r>
-        <w:t xml:space="preserve">e reader will find the expected input for the project, an explanation of the project’s interface, </w:t>
-      </w:r>
-      <w:r>
-        <w:t xml:space="preserve">expected users of this project, </w:t>
-      </w:r>
-      <w:r>
-        <w:t>and the underlying plagiarism detection methods that will be employed.</w:t>
+        <w:rPr>
+          <w:rFonts w:ascii="Times New Roman" w:hAnsi="Times New Roman" w:cs="Times New Roman"/>
+        </w:rPr>
+        <w:t xml:space="preserve">: While this project could be expanded in the future, the scope of this iteration is constrained as described below. </w:t>
       </w:r>
     </w:p>
     <w:p>
+      <w:pPr>
+        <w:pStyle w:val="ListParagraph"/>
+        <w:numPr>
+          <w:ilvl w:val="0"/>
+          <w:numId w:val="9"/>
+        </w:numPr>
+        <w:rPr>
+          <w:rFonts w:ascii="Times New Roman" w:hAnsi="Times New Roman" w:cs="Times New Roman"/>
+        </w:rPr>
+      </w:pPr>
       <w:r>
-        <w:tab/>
-        <w:t>While this project could be expanded in the future, the scope of this iteration is constrained as described below. Firstly, this project is intended to be used to detect plagiarism in programs written in Java. Secondly only single file programs will be considered for plagiarism at this time. Thirdly, comments will not be taken into consideration when detecting plagiarism.</w:t>
+        <w:rPr>
+          <w:rFonts w:ascii="Times New Roman" w:hAnsi="Times New Roman" w:cs="Times New Roman"/>
+        </w:rPr>
+        <w:t xml:space="preserve">This project is intended to be used to detect plagiarism in programs written in Java. </w:t>
       </w:r>
     </w:p>
     <w:p>
+      <w:pPr>
+        <w:pStyle w:val="ListParagraph"/>
+        <w:numPr>
+          <w:ilvl w:val="0"/>
+          <w:numId w:val="9"/>
+        </w:numPr>
+        <w:rPr>
+          <w:rFonts w:ascii="Times New Roman" w:hAnsi="Times New Roman" w:cs="Times New Roman"/>
+        </w:rPr>
+      </w:pPr>
       <w:r>
-        <w:tab/>
-        <w:t xml:space="preserve">Team One’s plagiarism detection software will be </w:t>
-      </w:r>
-      <w:r>
-        <w:t>written with a combination of Java, HTML, and JavaScript. The portion of the project that will detect plagiarism and manage underlying data storage and retrieval will be written in Java. The project’s data will be stored in a SQLite database. Users of this project will interact with this project by means of a web interface that will require a secure logon.</w:t>
-      </w:r>
-      <w:r>
-        <w:t xml:space="preserve"> Mockups of this interface can be found in the Wireframes section of this report.</w:t>
+        <w:rPr>
+          <w:rFonts w:ascii="Times New Roman" w:hAnsi="Times New Roman" w:cs="Times New Roman"/>
+        </w:rPr>
+        <w:t>Only single file programs will be considered for plagiarism at this time.</w:t>
       </w:r>
     </w:p>
     <w:p>
+      <w:pPr>
+        <w:pStyle w:val="ListParagraph"/>
+        <w:numPr>
+          <w:ilvl w:val="0"/>
+          <w:numId w:val="9"/>
+        </w:numPr>
+        <w:rPr>
+          <w:rFonts w:ascii="Times New Roman" w:hAnsi="Times New Roman" w:cs="Times New Roman"/>
+        </w:rPr>
+      </w:pPr>
       <w:r>
-        <w:tab/>
-        <w:t>This project has three intended types of users: instructors, teaching assistants (TAs), and administrators (admin).</w:t>
-      </w:r>
-      <w:r>
-        <w:t xml:space="preserve"> </w:t>
-      </w:r>
-      <w:r>
-        <w:t>Instructors can create, modify, delete courses. Instructors can also assign and remove TAs from his courses. Instructors can create, modify, and delete assignments from his courses. Both instructors and TAs can upload assignment submissions to assignments to courses that they are associated. Instructors and TAs can also run plagiarism detection against the submissions for assignments of courses to which they a</w:t>
-      </w:r>
-      <w:r>
-        <w:t xml:space="preserve">re associated. Instructors and TAs can also review the results of their courses’ plagiarism detection. Admin users handle the creation and deletion of users of this application. </w:t>
-      </w:r>
-      <w:r>
-        <w:t>A detailed description of these use cases can be found below in the Use Cases section of this report.</w:t>
+        <w:rPr>
+          <w:rFonts w:ascii="Times New Roman" w:hAnsi="Times New Roman" w:cs="Times New Roman"/>
+        </w:rPr>
+        <w:t>Comments will not be taken into consideration when detecting plagiarism.</w:t>
       </w:r>
     </w:p>
     <w:p>
+      <w:pPr>
+        <w:rPr>
+          <w:rFonts w:ascii="Times New Roman" w:hAnsi="Times New Roman" w:cs="Times New Roman"/>
+        </w:rPr>
+      </w:pPr>
       <w:r>
-        <w:tab/>
-        <w:t xml:space="preserve">The underlying functionality of this project relies on the process used to detect plagiarism between any two assignments submissions. Team One’s approach for detecting plagiarism between any two files consists of three phases: </w:t>
+        <w:rPr>
+          <w:rFonts w:ascii="Times New Roman" w:hAnsi="Times New Roman" w:cs="Times New Roman"/>
+          <w:b/>
+        </w:rPr>
+        <w:t>Logistics</w:t>
       </w:r>
       <w:r>
-        <w:t>preprocessing, re</w:t>
+        <w:rPr>
+          <w:rFonts w:ascii="Times New Roman" w:hAnsi="Times New Roman" w:cs="Times New Roman"/>
+        </w:rPr>
+        <w:t>: Our plagiarism detection software will be written with a combination of Java, HTML, and JavaScript. The portion of the project that will detect plagiarism and manage underlying data storage and retrieval will be written in Java. The project’s data will be stored in a SQLite database. Users of this project will interact with this project by means of a web interface that will require a secure logon.</w:t>
+      </w:r>
+    </w:p>
+    <w:p>
+      <w:pPr>
+        <w:rPr>
+          <w:rFonts w:ascii="Times New Roman" w:hAnsi="Times New Roman" w:cs="Times New Roman"/>
+        </w:rPr>
+      </w:pPr>
+      <w:r>
+        <w:rPr>
+          <w:rFonts w:ascii="Times New Roman" w:hAnsi="Times New Roman" w:cs="Times New Roman"/>
+          <w:b/>
+        </w:rPr>
+        <w:t>Implementation Plan</w:t>
       </w:r>
       <w:r>
-        <w:t>ord</w:t>
+        <w:rPr>
+          <w:rFonts w:ascii="Times New Roman" w:hAnsi="Times New Roman" w:cs="Times New Roman"/>
+        </w:rPr>
+        <w:t xml:space="preserve">: This project has three intended types of users: </w:t>
+      </w:r>
+    </w:p>
+    <w:p>
+      <w:pPr>
+        <w:pStyle w:val="ListParagraph"/>
+        <w:numPr>
+          <w:ilvl w:val="0"/>
+          <w:numId w:val="10"/>
+        </w:numPr>
+        <w:rPr>
+          <w:rFonts w:ascii="Times New Roman" w:hAnsi="Times New Roman" w:cs="Times New Roman"/>
+        </w:rPr>
+      </w:pPr>
+      <w:r>
+        <w:rPr>
+          <w:rFonts w:ascii="Times New Roman" w:hAnsi="Times New Roman" w:cs="Times New Roman"/>
+        </w:rPr>
+        <w:t>Instructors</w:t>
+      </w:r>
+    </w:p>
+    <w:p>
+      <w:pPr>
+        <w:pStyle w:val="ListParagraph"/>
+        <w:rPr>
+          <w:rFonts w:ascii="Times New Roman" w:hAnsi="Times New Roman" w:cs="Times New Roman"/>
+        </w:rPr>
+      </w:pPr>
+      <w:r>
+        <w:rPr>
+          <w:rFonts w:ascii="Times New Roman" w:hAnsi="Times New Roman" w:cs="Times New Roman"/>
+        </w:rPr>
+        <w:t xml:space="preserve">Instructors can create, modify, delete courses and assignments related to the course. Instructors can also assign and remove TAs from his courses. </w:t>
+      </w:r>
+    </w:p>
+    <w:p>
+      <w:pPr>
+        <w:pStyle w:val="ListParagraph"/>
+        <w:numPr>
+          <w:ilvl w:val="0"/>
+          <w:numId w:val="10"/>
+        </w:numPr>
+        <w:rPr>
+          <w:rFonts w:ascii="Times New Roman" w:hAnsi="Times New Roman" w:cs="Times New Roman"/>
+        </w:rPr>
+      </w:pPr>
+      <w:r>
+        <w:rPr>
+          <w:rFonts w:ascii="Times New Roman" w:hAnsi="Times New Roman" w:cs="Times New Roman"/>
+        </w:rPr>
+        <w:t>Teaching assistants (TAs)</w:t>
+      </w:r>
+    </w:p>
+    <w:p>
+      <w:pPr>
+        <w:pStyle w:val="ListParagraph"/>
+        <w:rPr>
+          <w:rFonts w:ascii="Times New Roman" w:hAnsi="Times New Roman" w:cs="Times New Roman"/>
+        </w:rPr>
+      </w:pPr>
+      <w:r>
+        <w:rPr>
+          <w:rFonts w:ascii="Times New Roman" w:hAnsi="Times New Roman" w:cs="Times New Roman"/>
+        </w:rPr>
+        <w:t>TAs can upload the assignment submissions to the courses that they are associated. After uploading submissions, they can run plagiarism detection on the submissions. They can review the results of their courses’ plagiarism detection. These actions can be performed by the Instructors as well.</w:t>
+      </w:r>
+    </w:p>
+    <w:p>
+      <w:pPr>
+        <w:pStyle w:val="ListParagraph"/>
+        <w:numPr>
+          <w:ilvl w:val="0"/>
+          <w:numId w:val="10"/>
+        </w:numPr>
+        <w:rPr>
+          <w:rFonts w:ascii="Times New Roman" w:hAnsi="Times New Roman" w:cs="Times New Roman"/>
+        </w:rPr>
+      </w:pPr>
+      <w:r>
+        <w:rPr>
+          <w:rFonts w:ascii="Times New Roman" w:hAnsi="Times New Roman" w:cs="Times New Roman"/>
+        </w:rPr>
+        <w:t xml:space="preserve"> Administrators (admin). </w:t>
+      </w:r>
+    </w:p>
+    <w:p>
+      <w:pPr>
+        <w:pStyle w:val="ListParagraph"/>
+        <w:rPr>
+          <w:rFonts w:ascii="Times New Roman" w:hAnsi="Times New Roman" w:cs="Times New Roman"/>
+        </w:rPr>
+      </w:pPr>
+      <w:r>
+        <w:rPr>
+          <w:rFonts w:ascii="Times New Roman" w:hAnsi="Times New Roman" w:cs="Times New Roman"/>
+        </w:rPr>
+        <w:t xml:space="preserve">Admin users handle the creation and deletion of users of this application. </w:t>
+      </w:r>
+    </w:p>
+    <w:p>
+      <w:pPr>
+        <w:rPr>
+          <w:rFonts w:ascii="Times New Roman" w:hAnsi="Times New Roman" w:cs="Times New Roman"/>
+        </w:rPr>
+      </w:pPr>
+      <w:r>
+        <w:rPr>
+          <w:rFonts w:ascii="Times New Roman" w:hAnsi="Times New Roman" w:cs="Times New Roman"/>
+        </w:rPr>
+        <w:t>Our approach for detecting plagiarism between any two files borrows heavily from the Rojas Method</w:t>
       </w:r>
       <w:r>
-        <w:t>er</w:t>
+        <w:rPr>
+          <w:rFonts w:ascii="Times New Roman" w:hAnsi="Times New Roman" w:cs="Times New Roman"/>
+          <w:vertAlign w:val="superscript"/>
+        </w:rPr>
+        <w:t>1</w:t>
       </w:r>
       <w:r>
-        <w:t>ing</w:t>
+        <w:rPr>
+          <w:rFonts w:ascii="Times New Roman" w:hAnsi="Times New Roman" w:cs="Times New Roman"/>
+        </w:rPr>
+        <w:t xml:space="preserve"> and consists of the three phases described below. </w:t>
       </w:r>
+    </w:p>
+    <w:p>
+      <w:pPr>
+        <w:pStyle w:val="ListParagraph"/>
+        <w:numPr>
+          <w:ilvl w:val="0"/>
+          <w:numId w:val="10"/>
+        </w:numPr>
+        <w:rPr>
+          <w:rFonts w:ascii="Times New Roman" w:hAnsi="Times New Roman" w:cs="Times New Roman"/>
+        </w:rPr>
+      </w:pPr>
       <w:r>
-        <w:t>, and then running a comparison against the restructured submissions.</w:t>
+        <w:rPr>
+          <w:rFonts w:ascii="Times New Roman" w:hAnsi="Times New Roman" w:cs="Times New Roman"/>
+        </w:rPr>
+        <w:t>Preprocessing: Removal of unnecessary components of a program, such as comments.</w:t>
       </w:r>
+    </w:p>
+    <w:p>
+      <w:pPr>
+        <w:pStyle w:val="ListParagraph"/>
+        <w:numPr>
+          <w:ilvl w:val="0"/>
+          <w:numId w:val="10"/>
+        </w:numPr>
+        <w:rPr>
+          <w:rFonts w:ascii="Times New Roman" w:hAnsi="Times New Roman" w:cs="Times New Roman"/>
+        </w:rPr>
+      </w:pPr>
       <w:r>
-        <w:t xml:space="preserve"> </w:t>
+        <w:rPr>
+          <w:rFonts w:ascii="Times New Roman" w:hAnsi="Times New Roman" w:cs="Times New Roman"/>
+        </w:rPr>
+        <w:t>Recording: Ordering functions based on character count.</w:t>
       </w:r>
+    </w:p>
+    <w:p>
+      <w:pPr>
+        <w:pStyle w:val="ListParagraph"/>
+        <w:numPr>
+          <w:ilvl w:val="0"/>
+          <w:numId w:val="10"/>
+        </w:numPr>
+        <w:rPr>
+          <w:rFonts w:ascii="Times New Roman" w:hAnsi="Times New Roman" w:cs="Times New Roman"/>
+        </w:rPr>
+      </w:pPr>
       <w:r>
-        <w:t xml:space="preserve">A mapping </w:t>
+        <w:rPr>
+          <w:rFonts w:ascii="Times New Roman" w:hAnsi="Times New Roman" w:cs="Times New Roman"/>
+        </w:rPr>
+        <w:t>Running a comparison against the restructured submissions: Results in a score based on percent match between two given submissions. Submission pairs with a score above a given threshold will be flagged as potential instances of plagiarism.</w:t>
       </w:r>
+    </w:p>
+    <w:p>
+      <w:pPr>
+        <w:rPr>
+          <w:rFonts w:ascii="Times New Roman" w:hAnsi="Times New Roman" w:cs="Times New Roman"/>
+        </w:rPr>
+      </w:pPr>
       <w:r>
-        <w:t>of original line numbers to post processed line numbers will be maintained in order to facilitate post-</w:t>
-      </w:r>
-      <w:r>
-        <w:t>processing review by users. The</w:t>
-      </w:r>
-      <w:r>
-        <w:t xml:space="preserve"> processing and modification of submissions will be aided by use of the </w:t>
-      </w:r>
-      <w:r>
+        <w:rPr>
+          <w:rFonts w:ascii="Times New Roman" w:hAnsi="Times New Roman" w:cs="Times New Roman"/>
+        </w:rPr>
         <w:t>JavaParser</w:t>
       </w:r>
       <w:r>
         <w:rPr>
+          <w:rFonts w:ascii="Times New Roman" w:hAnsi="Times New Roman" w:cs="Times New Roman"/>
           <w:vertAlign w:val="superscript"/>
         </w:rPr>
         <w:t>2</w:t>
       </w:r>
       <w:r>
-        <w:t xml:space="preserve"> toolset. </w:t>
-      </w:r>
-      <w:r>
-        <w:t>Team One’s plagiarism detection</w:t>
-      </w:r>
-      <w:r>
-        <w:t xml:space="preserve"> algorithm </w:t>
-      </w:r>
-      <w:r>
-        <w:t>borrows heavily from the Rojas Method</w:t>
-      </w:r>
-      <w:r>
-        <w:rPr>
-          <w:vertAlign w:val="superscript"/>
-        </w:rPr>
-        <w:t>1</w:t>
-      </w:r>
-      <w:r>
-        <w:t xml:space="preserve"> cited below.</w:t>
-      </w:r>
-      <w:r>
-        <w:t xml:space="preserve"> </w:t>
-      </w:r>
-      <w:r>
-        <w:t xml:space="preserve">The preprocessing involves </w:t>
-      </w:r>
-      <w:r>
-        <w:t xml:space="preserve">the following: 1) </w:t>
-      </w:r>
-      <w:r>
-        <w:t>removing all comments</w:t>
-      </w:r>
-      <w:r>
-        <w:t xml:space="preserve"> 2) standardizing indentation and spacing 3) changing strin</w:t>
-      </w:r>
-      <w:r>
-        <w:t xml:space="preserve">g literals to a standard value 4) </w:t>
-      </w:r>
-      <w:r>
-        <w:t>v</w:t>
-      </w:r>
-      <w:r>
-        <w:t>ariable names are standardized 5</w:t>
-      </w:r>
-      <w:r>
-        <w:t xml:space="preserve">) print statements are changed to a standard token 5) initialization and declaration statements are removed. </w:t>
-      </w:r>
-      <w:r>
-        <w:t>The second step of the algorithm involves ordering functions based on character count. The final step of the</w:t>
-      </w:r>
-      <w:r>
-        <w:t xml:space="preserve"> algorithm involves comparing a</w:t>
-      </w:r>
-      <w:r>
-        <w:t xml:space="preserve"> submission against all other submissions for a given course assignment. This step will result in a score </w:t>
-      </w:r>
-      <w:r>
-        <w:lastRenderedPageBreak/>
-        <w:t>based on percent match between two given submissions. Submission pairs with a score above a given threshold will be flagged as potential instances of plagiarism.</w:t>
+        <w:rPr>
+          <w:rFonts w:ascii="Times New Roman" w:hAnsi="Times New Roman" w:cs="Times New Roman"/>
+        </w:rPr>
+        <w:t xml:space="preserve"> toolset is used for processing and modification of submissions.</w:t>
       </w:r>
     </w:p>
     <w:p>
+      <w:pPr>
+        <w:rPr>
+          <w:rFonts w:ascii="Times New Roman" w:hAnsi="Times New Roman" w:cs="Times New Roman"/>
+        </w:rPr>
+      </w:pPr>
       <w:r>
-        <w:tab/>
-        <w:t xml:space="preserve">Team </w:t>
+        <w:rPr>
+          <w:rFonts w:ascii="Times New Roman" w:hAnsi="Times New Roman" w:cs="Times New Roman"/>
+          <w:b/>
+        </w:rPr>
+        <w:t>Schedule</w:t>
       </w:r>
       <w:r>
-        <w:t xml:space="preserve">One’s project is scheduled to be fully implemented by the end of the Northeastern’s Fall 2017 semester. The project will be implemented in three phases: Phase A: design, Phase B: documentation, and Phase C: implementation. </w:t>
+        <w:rPr>
+          <w:rFonts w:ascii="Times New Roman" w:hAnsi="Times New Roman" w:cs="Times New Roman"/>
+        </w:rPr>
+        <w:t>: Our project is scheduled to be fully implemented by the end of the Northeastern’s Fall 2017 semester. The project will be implemented in three phases: Phase A: design, Phase B: documentation, and Phase C: implementation.  All deliverables will be stored in our GitHub repository</w:t>
       </w:r>
       <w:r>
-        <w:t xml:space="preserve"> </w:t>
-      </w:r>
-      <w:r>
-        <w:t>All deliverables will be stored in Team One’s GitHub repository</w:t>
-      </w:r>
-      <w:r>
-        <w:rPr>
+        <w:rPr>
+          <w:rFonts w:ascii="Times New Roman" w:hAnsi="Times New Roman" w:cs="Times New Roman"/>
           <w:vertAlign w:val="superscript"/>
         </w:rPr>
         <w:t>3</w:t>
       </w:r>
       <w:r>
+        <w:rPr>
+          <w:rFonts w:ascii="Times New Roman" w:hAnsi="Times New Roman" w:cs="Times New Roman"/>
+        </w:rPr>
         <w:t>.</w:t>
       </w:r>
     </w:p>
     <w:p>
       <w:pPr>
         <w:pStyle w:val="Heading1"/>
+        <w:rPr>
+          <w:rFonts w:ascii="Times New Roman" w:hAnsi="Times New Roman" w:cs="Times New Roman"/>
+        </w:rPr>
       </w:pPr>
       <w:r>
+        <w:rPr>
+          <w:rFonts w:ascii="Times New Roman" w:hAnsi="Times New Roman" w:cs="Times New Roman"/>
+        </w:rPr>
+        <w:lastRenderedPageBreak/>
         <w:t>Use Cases</w:t>
       </w:r>
     </w:p>
@@ -1235,7 +1428,6 @@
                 <w:bCs/>
                 <w:color w:val="000000"/>
               </w:rPr>
-              <w:lastRenderedPageBreak/>
               <w:t>Open Issues:</w:t>
             </w:r>
           </w:p>
@@ -1344,7 +1536,13 @@
         </w:tc>
       </w:tr>
     </w:tbl>
-    <w:p/>
+    <w:p>
+      <w:pPr>
+        <w:rPr>
+          <w:rFonts w:ascii="Times New Roman" w:hAnsi="Times New Roman" w:cs="Times New Roman"/>
+        </w:rPr>
+      </w:pPr>
+    </w:p>
     <w:p>
       <w:pPr>
         <w:spacing w:after="0" w:line="240" w:lineRule="auto"/>
@@ -2503,7 +2701,92 @@
         </w:tc>
       </w:tr>
     </w:tbl>
-    <w:p/>
+    <w:p>
+      <w:pPr>
+        <w:rPr>
+          <w:rFonts w:ascii="Times New Roman" w:hAnsi="Times New Roman" w:cs="Times New Roman"/>
+        </w:rPr>
+      </w:pPr>
+    </w:p>
+    <w:p>
+      <w:pPr>
+        <w:rPr>
+          <w:rFonts w:ascii="Times New Roman" w:hAnsi="Times New Roman" w:cs="Times New Roman"/>
+        </w:rPr>
+      </w:pPr>
+    </w:p>
+    <w:p>
+      <w:pPr>
+        <w:rPr>
+          <w:rFonts w:ascii="Times New Roman" w:hAnsi="Times New Roman" w:cs="Times New Roman"/>
+        </w:rPr>
+      </w:pPr>
+    </w:p>
+    <w:p>
+      <w:pPr>
+        <w:rPr>
+          <w:rFonts w:ascii="Times New Roman" w:hAnsi="Times New Roman" w:cs="Times New Roman"/>
+        </w:rPr>
+      </w:pPr>
+    </w:p>
+    <w:p>
+      <w:pPr>
+        <w:rPr>
+          <w:rFonts w:ascii="Times New Roman" w:hAnsi="Times New Roman" w:cs="Times New Roman"/>
+        </w:rPr>
+      </w:pPr>
+    </w:p>
+    <w:p>
+      <w:pPr>
+        <w:rPr>
+          <w:rFonts w:ascii="Times New Roman" w:hAnsi="Times New Roman" w:cs="Times New Roman"/>
+        </w:rPr>
+      </w:pPr>
+    </w:p>
+    <w:p>
+      <w:pPr>
+        <w:rPr>
+          <w:rFonts w:ascii="Times New Roman" w:hAnsi="Times New Roman" w:cs="Times New Roman"/>
+        </w:rPr>
+      </w:pPr>
+    </w:p>
+    <w:p>
+      <w:pPr>
+        <w:rPr>
+          <w:rFonts w:ascii="Times New Roman" w:hAnsi="Times New Roman" w:cs="Times New Roman"/>
+        </w:rPr>
+      </w:pPr>
+    </w:p>
+    <w:p>
+      <w:pPr>
+        <w:rPr>
+          <w:rFonts w:ascii="Times New Roman" w:hAnsi="Times New Roman" w:cs="Times New Roman"/>
+        </w:rPr>
+      </w:pPr>
+    </w:p>
+    <w:p>
+      <w:pPr>
+        <w:rPr>
+          <w:rFonts w:ascii="Times New Roman" w:hAnsi="Times New Roman" w:cs="Times New Roman"/>
+        </w:rPr>
+      </w:pPr>
+    </w:p>
+    <w:p>
+      <w:pPr>
+        <w:rPr>
+          <w:rFonts w:ascii="Times New Roman" w:hAnsi="Times New Roman" w:cs="Times New Roman"/>
+        </w:rPr>
+      </w:pPr>
+    </w:p>
+    <w:p>
+      <w:pPr>
+        <w:rPr>
+          <w:rFonts w:ascii="Times New Roman" w:hAnsi="Times New Roman" w:cs="Times New Roman"/>
+        </w:rPr>
+      </w:pPr>
+      <w:bookmarkStart w:id="0" w:name="_GoBack"/>
+      <w:bookmarkEnd w:id="0"/>
+    </w:p>
     <w:tbl>
       <w:tblPr>
         <w:tblStyle w:val="TableGrid"/>
@@ -2530,13 +2813,16 @@
           <w:p>
             <w:pPr>
               <w:rPr>
+                <w:rFonts w:ascii="Times New Roman" w:hAnsi="Times New Roman" w:cs="Times New Roman"/>
                 <w:b/>
               </w:rPr>
             </w:pPr>
             <w:r>
               <w:rPr>
+                <w:rFonts w:ascii="Times New Roman" w:hAnsi="Times New Roman" w:cs="Times New Roman"/>
                 <w:b/>
               </w:rPr>
+              <w:lastRenderedPageBreak/>
               <w:t>Use Case:</w:t>
             </w:r>
           </w:p>
@@ -2554,12 +2840,12 @@
           <w:p>
             <w:pPr>
               <w:rPr>
-                <w:rFonts w:cstheme="minorHAnsi"/>
-              </w:rPr>
-            </w:pPr>
-            <w:r>
-              <w:rPr>
-                <w:rFonts w:cstheme="minorHAnsi"/>
+                <w:rFonts w:ascii="Times New Roman" w:hAnsi="Times New Roman" w:cs="Times New Roman"/>
+              </w:rPr>
+            </w:pPr>
+            <w:r>
+              <w:rPr>
+                <w:rFonts w:ascii="Times New Roman" w:hAnsi="Times New Roman" w:cs="Times New Roman"/>
                 <w:color w:val="000000"/>
               </w:rPr>
               <w:t>Examine Saved Plagiarism Detection Report</w:t>
@@ -2582,11 +2868,13 @@
           <w:p>
             <w:pPr>
               <w:rPr>
+                <w:rFonts w:ascii="Times New Roman" w:hAnsi="Times New Roman" w:cs="Times New Roman"/>
                 <w:b/>
               </w:rPr>
             </w:pPr>
             <w:r>
               <w:rPr>
+                <w:rFonts w:ascii="Times New Roman" w:hAnsi="Times New Roman" w:cs="Times New Roman"/>
                 <w:b/>
               </w:rPr>
               <w:t>Primary Actor:</w:t>
@@ -2606,12 +2894,12 @@
           <w:p>
             <w:pPr>
               <w:rPr>
-                <w:rFonts w:cstheme="minorHAnsi"/>
-              </w:rPr>
-            </w:pPr>
-            <w:r>
-              <w:rPr>
-                <w:rFonts w:cstheme="minorHAnsi"/>
+                <w:rFonts w:ascii="Times New Roman" w:hAnsi="Times New Roman" w:cs="Times New Roman"/>
+              </w:rPr>
+            </w:pPr>
+            <w:r>
+              <w:rPr>
+                <w:rFonts w:ascii="Times New Roman" w:hAnsi="Times New Roman" w:cs="Times New Roman"/>
               </w:rPr>
               <w:t>Instructor</w:t>
             </w:r>
@@ -2633,11 +2921,13 @@
           <w:p>
             <w:pPr>
               <w:rPr>
+                <w:rFonts w:ascii="Times New Roman" w:hAnsi="Times New Roman" w:cs="Times New Roman"/>
                 <w:b/>
               </w:rPr>
             </w:pPr>
             <w:r>
               <w:rPr>
+                <w:rFonts w:ascii="Times New Roman" w:hAnsi="Times New Roman" w:cs="Times New Roman"/>
                 <w:b/>
               </w:rPr>
               <w:t>Goal in Context:</w:t>
@@ -2657,12 +2947,12 @@
           <w:p>
             <w:pPr>
               <w:rPr>
-                <w:rFonts w:cstheme="minorHAnsi"/>
-              </w:rPr>
-            </w:pPr>
-            <w:r>
-              <w:rPr>
-                <w:rFonts w:cstheme="minorHAnsi"/>
+                <w:rFonts w:ascii="Times New Roman" w:hAnsi="Times New Roman" w:cs="Times New Roman"/>
+              </w:rPr>
+            </w:pPr>
+            <w:r>
+              <w:rPr>
+                <w:rFonts w:ascii="Times New Roman" w:hAnsi="Times New Roman" w:cs="Times New Roman"/>
                 <w:color w:val="000000"/>
               </w:rPr>
               <w:t>The aim of the Instructor is to review reports previously generated by the  plagiarism detector.</w:t>
@@ -2685,11 +2975,13 @@
           <w:p>
             <w:pPr>
               <w:rPr>
+                <w:rFonts w:ascii="Times New Roman" w:hAnsi="Times New Roman" w:cs="Times New Roman"/>
                 <w:b/>
               </w:rPr>
             </w:pPr>
             <w:r>
               <w:rPr>
+                <w:rFonts w:ascii="Times New Roman" w:hAnsi="Times New Roman" w:cs="Times New Roman"/>
                 <w:b/>
               </w:rPr>
               <w:t>Preconditions:</w:t>
@@ -2716,7 +3008,6 @@
               <w:spacing w:before="0" w:beforeAutospacing="0" w:after="0" w:afterAutospacing="0"/>
               <w:textAlignment w:val="baseline"/>
               <w:rPr>
-                <w:rFonts w:asciiTheme="minorHAnsi" w:hAnsiTheme="minorHAnsi" w:cstheme="minorHAnsi"/>
                 <w:color w:val="000000"/>
                 <w:sz w:val="22"/>
                 <w:szCs w:val="22"/>
@@ -2724,7 +3015,6 @@
             </w:pPr>
             <w:r>
               <w:rPr>
-                <w:rFonts w:asciiTheme="minorHAnsi" w:hAnsiTheme="minorHAnsi" w:cstheme="minorHAnsi"/>
                 <w:color w:val="000000"/>
                 <w:sz w:val="22"/>
                 <w:szCs w:val="22"/>
@@ -2742,7 +3032,6 @@
               <w:spacing w:before="0" w:beforeAutospacing="0" w:after="0" w:afterAutospacing="0"/>
               <w:textAlignment w:val="baseline"/>
               <w:rPr>
-                <w:rFonts w:asciiTheme="minorHAnsi" w:hAnsiTheme="minorHAnsi" w:cstheme="minorHAnsi"/>
                 <w:color w:val="000000"/>
                 <w:sz w:val="22"/>
                 <w:szCs w:val="22"/>
@@ -2750,12 +3039,10 @@
             </w:pPr>
             <w:r>
               <w:rPr>
-                <w:rFonts w:asciiTheme="minorHAnsi" w:hAnsiTheme="minorHAnsi" w:cstheme="minorHAnsi"/>
                 <w:color w:val="000000"/>
                 <w:sz w:val="22"/>
                 <w:szCs w:val="22"/>
               </w:rPr>
-              <w:lastRenderedPageBreak/>
               <w:t>The instructor should be logged in.</w:t>
             </w:r>
           </w:p>
@@ -2769,7 +3056,6 @@
               <w:spacing w:before="0" w:beforeAutospacing="0" w:after="0" w:afterAutospacing="0"/>
               <w:textAlignment w:val="baseline"/>
               <w:rPr>
-                <w:rFonts w:asciiTheme="minorHAnsi" w:hAnsiTheme="minorHAnsi" w:cstheme="minorHAnsi"/>
                 <w:color w:val="000000"/>
                 <w:sz w:val="22"/>
                 <w:szCs w:val="22"/>
@@ -2777,7 +3063,6 @@
             </w:pPr>
             <w:r>
               <w:rPr>
-                <w:rFonts w:asciiTheme="minorHAnsi" w:hAnsiTheme="minorHAnsi" w:cstheme="minorHAnsi"/>
                 <w:color w:val="000000"/>
                 <w:sz w:val="22"/>
                 <w:szCs w:val="22"/>
@@ -2795,7 +3080,6 @@
               <w:spacing w:before="0" w:beforeAutospacing="0" w:after="0" w:afterAutospacing="0"/>
               <w:textAlignment w:val="baseline"/>
               <w:rPr>
-                <w:rFonts w:asciiTheme="minorHAnsi" w:hAnsiTheme="minorHAnsi" w:cstheme="minorHAnsi"/>
                 <w:color w:val="000000"/>
                 <w:sz w:val="22"/>
                 <w:szCs w:val="22"/>
@@ -2803,7 +3087,6 @@
             </w:pPr>
             <w:r>
               <w:rPr>
-                <w:rFonts w:asciiTheme="minorHAnsi" w:hAnsiTheme="minorHAnsi" w:cstheme="minorHAnsi"/>
                 <w:color w:val="000000"/>
                 <w:sz w:val="22"/>
                 <w:szCs w:val="22"/>
@@ -2828,14 +3111,15 @@
           <w:p>
             <w:pPr>
               <w:rPr>
+                <w:rFonts w:ascii="Times New Roman" w:hAnsi="Times New Roman" w:cs="Times New Roman"/>
                 <w:b/>
               </w:rPr>
             </w:pPr>
             <w:r>
               <w:rPr>
+                <w:rFonts w:ascii="Times New Roman" w:hAnsi="Times New Roman" w:cs="Times New Roman"/>
                 <w:b/>
               </w:rPr>
-              <w:lastRenderedPageBreak/>
               <w:t>Trigger:</w:t>
             </w:r>
           </w:p>
@@ -2853,12 +3137,12 @@
           <w:p>
             <w:pPr>
               <w:rPr>
-                <w:rFonts w:cstheme="minorHAnsi"/>
-              </w:rPr>
-            </w:pPr>
-            <w:r>
-              <w:rPr>
-                <w:rFonts w:cstheme="minorHAnsi"/>
+                <w:rFonts w:ascii="Times New Roman" w:hAnsi="Times New Roman" w:cs="Times New Roman"/>
+              </w:rPr>
+            </w:pPr>
+            <w:r>
+              <w:rPr>
+                <w:rFonts w:ascii="Times New Roman" w:hAnsi="Times New Roman" w:cs="Times New Roman"/>
                 <w:color w:val="000000"/>
               </w:rPr>
               <w:t>The Instructor clicks on the Review button on homepage.</w:t>
@@ -2881,11 +3165,13 @@
           <w:p>
             <w:pPr>
               <w:rPr>
+                <w:rFonts w:ascii="Times New Roman" w:hAnsi="Times New Roman" w:cs="Times New Roman"/>
                 <w:b/>
               </w:rPr>
             </w:pPr>
             <w:r>
               <w:rPr>
+                <w:rFonts w:ascii="Times New Roman" w:hAnsi="Times New Roman" w:cs="Times New Roman"/>
                 <w:b/>
               </w:rPr>
               <w:t>Scenario:</w:t>
@@ -2912,7 +3198,6 @@
               <w:spacing w:before="0" w:beforeAutospacing="0" w:after="0" w:afterAutospacing="0"/>
               <w:textAlignment w:val="baseline"/>
               <w:rPr>
-                <w:rFonts w:asciiTheme="minorHAnsi" w:hAnsiTheme="minorHAnsi" w:cstheme="minorHAnsi"/>
                 <w:color w:val="000000"/>
                 <w:sz w:val="22"/>
                 <w:szCs w:val="22"/>
@@ -2920,7 +3205,6 @@
             </w:pPr>
             <w:r>
               <w:rPr>
-                <w:rFonts w:asciiTheme="minorHAnsi" w:hAnsiTheme="minorHAnsi" w:cstheme="minorHAnsi"/>
                 <w:color w:val="000000"/>
                 <w:sz w:val="22"/>
                 <w:szCs w:val="22"/>
@@ -2938,7 +3222,6 @@
               <w:spacing w:before="0" w:beforeAutospacing="0" w:after="0" w:afterAutospacing="0"/>
               <w:textAlignment w:val="baseline"/>
               <w:rPr>
-                <w:rFonts w:asciiTheme="minorHAnsi" w:hAnsiTheme="minorHAnsi" w:cstheme="minorHAnsi"/>
                 <w:color w:val="000000"/>
                 <w:sz w:val="22"/>
                 <w:szCs w:val="22"/>
@@ -2946,7 +3229,6 @@
             </w:pPr>
             <w:r>
               <w:rPr>
-                <w:rFonts w:asciiTheme="minorHAnsi" w:hAnsiTheme="minorHAnsi" w:cstheme="minorHAnsi"/>
                 <w:color w:val="000000"/>
                 <w:sz w:val="22"/>
                 <w:szCs w:val="22"/>
@@ -2964,7 +3246,6 @@
               <w:spacing w:before="0" w:beforeAutospacing="0" w:after="0" w:afterAutospacing="0"/>
               <w:textAlignment w:val="baseline"/>
               <w:rPr>
-                <w:rFonts w:asciiTheme="minorHAnsi" w:hAnsiTheme="minorHAnsi" w:cstheme="minorHAnsi"/>
                 <w:color w:val="000000"/>
                 <w:sz w:val="22"/>
                 <w:szCs w:val="22"/>
@@ -2972,7 +3253,6 @@
             </w:pPr>
             <w:r>
               <w:rPr>
-                <w:rFonts w:asciiTheme="minorHAnsi" w:hAnsiTheme="minorHAnsi" w:cstheme="minorHAnsi"/>
                 <w:color w:val="000000"/>
                 <w:sz w:val="22"/>
                 <w:szCs w:val="22"/>
@@ -2990,7 +3270,6 @@
               <w:spacing w:before="0" w:beforeAutospacing="0" w:after="0" w:afterAutospacing="0"/>
               <w:textAlignment w:val="baseline"/>
               <w:rPr>
-                <w:rFonts w:asciiTheme="minorHAnsi" w:hAnsiTheme="minorHAnsi" w:cstheme="minorHAnsi"/>
                 <w:color w:val="000000"/>
                 <w:sz w:val="22"/>
                 <w:szCs w:val="22"/>
@@ -2998,7 +3277,6 @@
             </w:pPr>
             <w:r>
               <w:rPr>
-                <w:rFonts w:asciiTheme="minorHAnsi" w:hAnsiTheme="minorHAnsi" w:cstheme="minorHAnsi"/>
                 <w:color w:val="000000"/>
                 <w:sz w:val="22"/>
                 <w:szCs w:val="22"/>
@@ -3016,7 +3294,6 @@
               <w:spacing w:before="0" w:beforeAutospacing="0" w:after="0" w:afterAutospacing="0"/>
               <w:textAlignment w:val="baseline"/>
               <w:rPr>
-                <w:rFonts w:asciiTheme="minorHAnsi" w:hAnsiTheme="minorHAnsi" w:cstheme="minorHAnsi"/>
                 <w:color w:val="000000"/>
                 <w:sz w:val="22"/>
                 <w:szCs w:val="22"/>
@@ -3024,7 +3301,6 @@
             </w:pPr>
             <w:r>
               <w:rPr>
-                <w:rFonts w:asciiTheme="minorHAnsi" w:hAnsiTheme="minorHAnsi" w:cstheme="minorHAnsi"/>
                 <w:color w:val="000000"/>
                 <w:sz w:val="22"/>
                 <w:szCs w:val="22"/>
@@ -3042,7 +3318,6 @@
               <w:spacing w:before="0" w:beforeAutospacing="0" w:after="0" w:afterAutospacing="0"/>
               <w:textAlignment w:val="baseline"/>
               <w:rPr>
-                <w:rFonts w:asciiTheme="minorHAnsi" w:hAnsiTheme="minorHAnsi" w:cstheme="minorHAnsi"/>
                 <w:color w:val="000000"/>
                 <w:sz w:val="22"/>
                 <w:szCs w:val="22"/>
@@ -3050,7 +3325,6 @@
             </w:pPr>
             <w:r>
               <w:rPr>
-                <w:rFonts w:asciiTheme="minorHAnsi" w:hAnsiTheme="minorHAnsi" w:cstheme="minorHAnsi"/>
                 <w:color w:val="000000"/>
                 <w:sz w:val="22"/>
                 <w:szCs w:val="22"/>
@@ -3075,11 +3349,13 @@
           <w:p>
             <w:pPr>
               <w:rPr>
+                <w:rFonts w:ascii="Times New Roman" w:hAnsi="Times New Roman" w:cs="Times New Roman"/>
                 <w:b/>
               </w:rPr>
             </w:pPr>
             <w:r>
               <w:rPr>
+                <w:rFonts w:ascii="Times New Roman" w:hAnsi="Times New Roman" w:cs="Times New Roman"/>
                 <w:b/>
               </w:rPr>
               <w:t>Exceptions:</w:t>
@@ -3099,12 +3375,12 @@
           <w:p>
             <w:pPr>
               <w:rPr>
-                <w:rFonts w:cstheme="minorHAnsi"/>
-              </w:rPr>
-            </w:pPr>
-            <w:r>
-              <w:rPr>
-                <w:rFonts w:cstheme="minorHAnsi"/>
+                <w:rFonts w:ascii="Times New Roman" w:hAnsi="Times New Roman" w:cs="Times New Roman"/>
+              </w:rPr>
+            </w:pPr>
+            <w:r>
+              <w:rPr>
+                <w:rFonts w:ascii="Times New Roman" w:hAnsi="Times New Roman" w:cs="Times New Roman"/>
               </w:rPr>
               <w:t>N/A</w:t>
             </w:r>
@@ -3126,11 +3402,13 @@
           <w:p>
             <w:pPr>
               <w:rPr>
+                <w:rFonts w:ascii="Times New Roman" w:hAnsi="Times New Roman" w:cs="Times New Roman"/>
                 <w:b/>
               </w:rPr>
             </w:pPr>
             <w:r>
               <w:rPr>
+                <w:rFonts w:ascii="Times New Roman" w:hAnsi="Times New Roman" w:cs="Times New Roman"/>
                 <w:b/>
               </w:rPr>
               <w:t>Priority:</w:t>
@@ -3150,12 +3428,12 @@
           <w:p>
             <w:pPr>
               <w:rPr>
-                <w:rFonts w:cstheme="minorHAnsi"/>
-              </w:rPr>
-            </w:pPr>
-            <w:r>
-              <w:rPr>
-                <w:rFonts w:cstheme="minorHAnsi"/>
+                <w:rFonts w:ascii="Times New Roman" w:hAnsi="Times New Roman" w:cs="Times New Roman"/>
+              </w:rPr>
+            </w:pPr>
+            <w:r>
+              <w:rPr>
+                <w:rFonts w:ascii="Times New Roman" w:hAnsi="Times New Roman" w:cs="Times New Roman"/>
                 <w:color w:val="000000"/>
               </w:rPr>
               <w:t>Medium, not urgent</w:t>
@@ -3178,11 +3456,13 @@
           <w:p>
             <w:pPr>
               <w:rPr>
+                <w:rFonts w:ascii="Times New Roman" w:hAnsi="Times New Roman" w:cs="Times New Roman"/>
                 <w:b/>
               </w:rPr>
             </w:pPr>
             <w:r>
               <w:rPr>
+                <w:rFonts w:ascii="Times New Roman" w:hAnsi="Times New Roman" w:cs="Times New Roman"/>
                 <w:b/>
               </w:rPr>
               <w:t>When Available:</w:t>
@@ -3202,12 +3482,12 @@
           <w:p>
             <w:pPr>
               <w:rPr>
-                <w:rFonts w:cstheme="minorHAnsi"/>
-              </w:rPr>
-            </w:pPr>
-            <w:r>
-              <w:rPr>
-                <w:rFonts w:cstheme="minorHAnsi"/>
+                <w:rFonts w:ascii="Times New Roman" w:hAnsi="Times New Roman" w:cs="Times New Roman"/>
+              </w:rPr>
+            </w:pPr>
+            <w:r>
+              <w:rPr>
+                <w:rFonts w:ascii="Times New Roman" w:hAnsi="Times New Roman" w:cs="Times New Roman"/>
               </w:rPr>
               <w:t>Phase C</w:t>
             </w:r>
@@ -3229,11 +3509,13 @@
           <w:p>
             <w:pPr>
               <w:rPr>
+                <w:rFonts w:ascii="Times New Roman" w:hAnsi="Times New Roman" w:cs="Times New Roman"/>
                 <w:b/>
               </w:rPr>
             </w:pPr>
             <w:r>
               <w:rPr>
+                <w:rFonts w:ascii="Times New Roman" w:hAnsi="Times New Roman" w:cs="Times New Roman"/>
                 <w:b/>
               </w:rPr>
               <w:t>Channel to Actor:</w:t>
@@ -3253,12 +3535,12 @@
           <w:p>
             <w:pPr>
               <w:rPr>
-                <w:rFonts w:cstheme="minorHAnsi"/>
-              </w:rPr>
-            </w:pPr>
-            <w:r>
-              <w:rPr>
-                <w:rFonts w:cstheme="minorHAnsi"/>
+                <w:rFonts w:ascii="Times New Roman" w:hAnsi="Times New Roman" w:cs="Times New Roman"/>
+              </w:rPr>
+            </w:pPr>
+            <w:r>
+              <w:rPr>
+                <w:rFonts w:ascii="Times New Roman" w:hAnsi="Times New Roman" w:cs="Times New Roman"/>
                 <w:color w:val="000000"/>
               </w:rPr>
               <w:t>The Instructor interacts with the system through a web interface.</w:t>
@@ -3281,11 +3563,13 @@
           <w:p>
             <w:pPr>
               <w:rPr>
+                <w:rFonts w:ascii="Times New Roman" w:hAnsi="Times New Roman" w:cs="Times New Roman"/>
                 <w:b/>
               </w:rPr>
             </w:pPr>
             <w:r>
               <w:rPr>
+                <w:rFonts w:ascii="Times New Roman" w:hAnsi="Times New Roman" w:cs="Times New Roman"/>
                 <w:b/>
               </w:rPr>
               <w:t>Secondary Actor:</w:t>
@@ -3305,12 +3589,12 @@
           <w:p>
             <w:pPr>
               <w:rPr>
-                <w:rFonts w:cstheme="minorHAnsi"/>
-              </w:rPr>
-            </w:pPr>
-            <w:r>
-              <w:rPr>
-                <w:rFonts w:cstheme="minorHAnsi"/>
+                <w:rFonts w:ascii="Times New Roman" w:hAnsi="Times New Roman" w:cs="Times New Roman"/>
+              </w:rPr>
+            </w:pPr>
+            <w:r>
+              <w:rPr>
+                <w:rFonts w:ascii="Times New Roman" w:hAnsi="Times New Roman" w:cs="Times New Roman"/>
                 <w:color w:val="000000"/>
               </w:rPr>
               <w:t>Teaching Assistant</w:t>
@@ -3333,11 +3617,13 @@
           <w:p>
             <w:pPr>
               <w:rPr>
+                <w:rFonts w:ascii="Times New Roman" w:hAnsi="Times New Roman" w:cs="Times New Roman"/>
                 <w:b/>
               </w:rPr>
             </w:pPr>
             <w:r>
               <w:rPr>
+                <w:rFonts w:ascii="Times New Roman" w:hAnsi="Times New Roman" w:cs="Times New Roman"/>
                 <w:b/>
               </w:rPr>
               <w:t>Channels to Secondary Actors:</w:t>
@@ -3360,12 +3646,12 @@
                 <w:tab w:val="left" w:pos="900"/>
               </w:tabs>
               <w:rPr>
-                <w:rFonts w:cstheme="minorHAnsi"/>
-              </w:rPr>
-            </w:pPr>
-            <w:r>
-              <w:rPr>
-                <w:rFonts w:cstheme="minorHAnsi"/>
+                <w:rFonts w:ascii="Times New Roman" w:hAnsi="Times New Roman" w:cs="Times New Roman"/>
+              </w:rPr>
+            </w:pPr>
+            <w:r>
+              <w:rPr>
+                <w:rFonts w:ascii="Times New Roman" w:hAnsi="Times New Roman" w:cs="Times New Roman"/>
                 <w:color w:val="000000"/>
               </w:rPr>
               <w:t>The TA interacts with the system through the web application.  </w:t>
@@ -3388,11 +3674,13 @@
           <w:p>
             <w:pPr>
               <w:rPr>
+                <w:rFonts w:ascii="Times New Roman" w:hAnsi="Times New Roman" w:cs="Times New Roman"/>
                 <w:b/>
               </w:rPr>
             </w:pPr>
             <w:r>
               <w:rPr>
+                <w:rFonts w:ascii="Times New Roman" w:hAnsi="Times New Roman" w:cs="Times New Roman"/>
                 <w:b/>
               </w:rPr>
               <w:t>Open Issues:</w:t>
@@ -3415,42 +3703,38 @@
                 <w:tab w:val="left" w:pos="3480"/>
               </w:tabs>
               <w:rPr>
-                <w:rFonts w:cstheme="minorHAnsi"/>
-              </w:rPr>
-            </w:pPr>
-            <w:r>
-              <w:rPr>
-                <w:rFonts w:cstheme="minorHAnsi"/>
-                <w:color w:val="000000"/>
-              </w:rPr>
-              <w:t>Should only courses and assignments with previously generated reports be navigable in the review section?</w:t>
-            </w:r>
-            <w:r>
-              <w:rPr>
-                <w:rFonts w:cstheme="minorHAnsi"/>
-                <w:color w:val="000000"/>
-              </w:rPr>
-              <w:t xml:space="preserve"> </w:t>
-            </w:r>
-            <w:bookmarkStart w:id="0" w:name="_GoBack"/>
-            <w:bookmarkEnd w:id="0"/>
-            <w:r>
-              <w:rPr>
-                <w:rFonts w:cstheme="minorHAnsi"/>
-                <w:color w:val="000000"/>
-              </w:rPr>
-              <w:t>If not, an option to generate a report for given course/assignment should be presented.</w:t>
+                <w:rFonts w:ascii="Times New Roman" w:hAnsi="Times New Roman" w:cs="Times New Roman"/>
+              </w:rPr>
+            </w:pPr>
+            <w:r>
+              <w:rPr>
+                <w:rFonts w:ascii="Times New Roman" w:hAnsi="Times New Roman" w:cs="Times New Roman"/>
+                <w:color w:val="000000"/>
+              </w:rPr>
+              <w:t>Should only courses and assignments with previously generated reports be navigable in the review section? If not, an option to generate a report for given course/assignment should be presented.</w:t>
             </w:r>
           </w:p>
         </w:tc>
       </w:tr>
     </w:tbl>
-    <w:p/>
     <w:p>
       <w:pPr>
+        <w:rPr>
+          <w:rFonts w:ascii="Times New Roman" w:hAnsi="Times New Roman" w:cs="Times New Roman"/>
+        </w:rPr>
+      </w:pPr>
+    </w:p>
+    <w:p>
+      <w:pPr>
         <w:pStyle w:val="Heading1"/>
+        <w:rPr>
+          <w:rFonts w:ascii="Times New Roman" w:hAnsi="Times New Roman" w:cs="Times New Roman"/>
+        </w:rPr>
       </w:pPr>
       <w:r>
+        <w:rPr>
+          <w:rFonts w:ascii="Times New Roman" w:hAnsi="Times New Roman" w:cs="Times New Roman"/>
+        </w:rPr>
         <w:t xml:space="preserve">Wireframes </w:t>
       </w:r>
     </w:p>
@@ -3487,7 +3771,7 @@
 </file>
 
 <file path=word/endnotes.xml><?xml version="1.0" encoding="utf-8"?>
-<w:endnotes xmlns:wpc="http://schemas.microsoft.com/office/word/2010/wordprocessingCanvas" xmlns:cx="http://schemas.microsoft.com/office/drawing/2014/chartex" xmlns:cx1="http://schemas.microsoft.com/office/drawing/2015/9/8/chartex" xmlns:cx2="http://schemas.microsoft.com/office/drawing/2015/10/21/chartex" xmlns:cx3="http://schemas.microsoft.com/office/drawing/2016/5/9/chartex" xmlns:cx4="http://schemas.microsoft.com/office/drawing/2016/5/10/chartex" xmlns:cx5="http://schemas.microsoft.com/office/drawing/2016/5/11/chartex" xmlns:cx6="http://schemas.microsoft.com/office/drawing/2016/5/12/chartex" xmlns:cx7="http://schemas.microsoft.com/office/drawing/2016/5/13/chartex" xmlns:cx8="http://schemas.microsoft.com/office/drawing/2016/5/14/chartex" xmlns:mc="http://schemas.openxmlformats.org/markup-compatibility/2006" xmlns:aink="http://schemas.microsoft.com/office/drawing/2016/ink" xmlns:am3d="http://schemas.microsoft.com/office/drawing/2017/model3d" xmlns:o="urn:schemas-microsoft-com:office:office" xmlns:r="http://schemas.openxmlformats.org/officeDocument/2006/relationships" xmlns:m="http://schemas.openxmlformats.org/officeDocument/2006/math" xmlns:v="urn:schemas-microsoft-com:vml" xmlns:wp14="http://schemas.microsoft.com/office/word/2010/wordprocessingDrawing" xmlns:wp="http://schemas.openxmlformats.org/drawingml/2006/wordprocessingDrawing" xmlns:w10="urn:schemas-microsoft-com:office:word" xmlns:w="http://schemas.openxmlformats.org/wordprocessingml/2006/main" xmlns:w14="http://schemas.microsoft.com/office/word/2010/wordml" xmlns:w15="http://schemas.microsoft.com/office/word/2012/wordml" xmlns:w16cid="http://schemas.microsoft.com/office/word/2016/wordml/cid" xmlns:w16se="http://schemas.microsoft.com/office/word/2015/wordml/symex" xmlns:wpg="http://schemas.microsoft.com/office/word/2010/wordprocessingGroup" xmlns:wpi="http://schemas.microsoft.com/office/word/2010/wordprocessingInk" xmlns:wne="http://schemas.microsoft.com/office/word/2006/wordml" xmlns:wps="http://schemas.microsoft.com/office/word/2010/wordprocessingShape" mc:Ignorable="w14 w15 w16se w16cid wp14">
+<w:endnotes xmlns:wpc="http://schemas.microsoft.com/office/word/2010/wordprocessingCanvas" xmlns:mo="http://schemas.microsoft.com/office/mac/office/2008/main" xmlns:mc="http://schemas.openxmlformats.org/markup-compatibility/2006" xmlns:mv="urn:schemas-microsoft-com:mac:vml" xmlns:o="urn:schemas-microsoft-com:office:office" xmlns:r="http://schemas.openxmlformats.org/officeDocument/2006/relationships" xmlns:m="http://schemas.openxmlformats.org/officeDocument/2006/math" xmlns:v="urn:schemas-microsoft-com:vml" xmlns:wp14="http://schemas.microsoft.com/office/word/2010/wordprocessingDrawing" xmlns:wp="http://schemas.openxmlformats.org/drawingml/2006/wordprocessingDrawing" xmlns:w10="urn:schemas-microsoft-com:office:word" xmlns:w="http://schemas.openxmlformats.org/wordprocessingml/2006/main" xmlns:w14="http://schemas.microsoft.com/office/word/2010/wordml" xmlns:w15="http://schemas.microsoft.com/office/word/2012/wordml" xmlns:wpg="http://schemas.microsoft.com/office/word/2010/wordprocessingGroup" xmlns:wpi="http://schemas.microsoft.com/office/word/2010/wordprocessingInk" xmlns:wne="http://schemas.microsoft.com/office/word/2006/wordml" xmlns:wps="http://schemas.microsoft.com/office/word/2010/wordprocessingShape" mc:Ignorable="w14 w15 wp14">
   <w:endnote w:type="separator" w:id="-1">
     <w:p>
       <w:pPr>
@@ -3512,7 +3796,7 @@
 </file>
 
 <file path=word/footer1.xml><?xml version="1.0" encoding="utf-8"?>
-<w:ftr xmlns:wpc="http://schemas.microsoft.com/office/word/2010/wordprocessingCanvas" xmlns:cx="http://schemas.microsoft.com/office/drawing/2014/chartex" xmlns:cx1="http://schemas.microsoft.com/office/drawing/2015/9/8/chartex" xmlns:cx2="http://schemas.microsoft.com/office/drawing/2015/10/21/chartex" xmlns:cx3="http://schemas.microsoft.com/office/drawing/2016/5/9/chartex" xmlns:cx4="http://schemas.microsoft.com/office/drawing/2016/5/10/chartex" xmlns:cx5="http://schemas.microsoft.com/office/drawing/2016/5/11/chartex" xmlns:cx6="http://schemas.microsoft.com/office/drawing/2016/5/12/chartex" xmlns:cx7="http://schemas.microsoft.com/office/drawing/2016/5/13/chartex" xmlns:cx8="http://schemas.microsoft.com/office/drawing/2016/5/14/chartex" xmlns:mc="http://schemas.openxmlformats.org/markup-compatibility/2006" xmlns:aink="http://schemas.microsoft.com/office/drawing/2016/ink" xmlns:am3d="http://schemas.microsoft.com/office/drawing/2017/model3d" xmlns:o="urn:schemas-microsoft-com:office:office" xmlns:r="http://schemas.openxmlformats.org/officeDocument/2006/relationships" xmlns:m="http://schemas.openxmlformats.org/officeDocument/2006/math" xmlns:v="urn:schemas-microsoft-com:vml" xmlns:wp14="http://schemas.microsoft.com/office/word/2010/wordprocessingDrawing" xmlns:wp="http://schemas.openxmlformats.org/drawingml/2006/wordprocessingDrawing" xmlns:w10="urn:schemas-microsoft-com:office:word" xmlns:w="http://schemas.openxmlformats.org/wordprocessingml/2006/main" xmlns:w14="http://schemas.microsoft.com/office/word/2010/wordml" xmlns:w15="http://schemas.microsoft.com/office/word/2012/wordml" xmlns:w16cid="http://schemas.microsoft.com/office/word/2016/wordml/cid" xmlns:w16se="http://schemas.microsoft.com/office/word/2015/wordml/symex" xmlns:wpg="http://schemas.microsoft.com/office/word/2010/wordprocessingGroup" xmlns:wpi="http://schemas.microsoft.com/office/word/2010/wordprocessingInk" xmlns:wne="http://schemas.microsoft.com/office/word/2006/wordml" xmlns:wps="http://schemas.microsoft.com/office/word/2010/wordprocessingShape" mc:Ignorable="w14 w15 w16se w16cid wp14">
+<w:ftr xmlns:wpc="http://schemas.microsoft.com/office/word/2010/wordprocessingCanvas" xmlns:mo="http://schemas.microsoft.com/office/mac/office/2008/main" xmlns:mc="http://schemas.openxmlformats.org/markup-compatibility/2006" xmlns:mv="urn:schemas-microsoft-com:mac:vml" xmlns:o="urn:schemas-microsoft-com:office:office" xmlns:r="http://schemas.openxmlformats.org/officeDocument/2006/relationships" xmlns:m="http://schemas.openxmlformats.org/officeDocument/2006/math" xmlns:v="urn:schemas-microsoft-com:vml" xmlns:wp14="http://schemas.microsoft.com/office/word/2010/wordprocessingDrawing" xmlns:wp="http://schemas.openxmlformats.org/drawingml/2006/wordprocessingDrawing" xmlns:w10="urn:schemas-microsoft-com:office:word" xmlns:w="http://schemas.openxmlformats.org/wordprocessingml/2006/main" xmlns:w14="http://schemas.microsoft.com/office/word/2010/wordml" xmlns:w15="http://schemas.microsoft.com/office/word/2012/wordml" xmlns:wpg="http://schemas.microsoft.com/office/word/2010/wordprocessingGroup" xmlns:wpi="http://schemas.microsoft.com/office/word/2010/wordprocessingInk" xmlns:wne="http://schemas.microsoft.com/office/word/2006/wordml" xmlns:wps="http://schemas.microsoft.com/office/word/2010/wordprocessingShape" mc:Ignorable="w14 w15 wp14">
   <w:p>
     <w:pPr>
       <w:pStyle w:val="Footer"/>
@@ -3600,7 +3884,7 @@
 </file>
 
 <file path=word/footnotes.xml><?xml version="1.0" encoding="utf-8"?>
-<w:footnotes xmlns:wpc="http://schemas.microsoft.com/office/word/2010/wordprocessingCanvas" xmlns:cx="http://schemas.microsoft.com/office/drawing/2014/chartex" xmlns:cx1="http://schemas.microsoft.com/office/drawing/2015/9/8/chartex" xmlns:cx2="http://schemas.microsoft.com/office/drawing/2015/10/21/chartex" xmlns:cx3="http://schemas.microsoft.com/office/drawing/2016/5/9/chartex" xmlns:cx4="http://schemas.microsoft.com/office/drawing/2016/5/10/chartex" xmlns:cx5="http://schemas.microsoft.com/office/drawing/2016/5/11/chartex" xmlns:cx6="http://schemas.microsoft.com/office/drawing/2016/5/12/chartex" xmlns:cx7="http://schemas.microsoft.com/office/drawing/2016/5/13/chartex" xmlns:cx8="http://schemas.microsoft.com/office/drawing/2016/5/14/chartex" xmlns:mc="http://schemas.openxmlformats.org/markup-compatibility/2006" xmlns:aink="http://schemas.microsoft.com/office/drawing/2016/ink" xmlns:am3d="http://schemas.microsoft.com/office/drawing/2017/model3d" xmlns:o="urn:schemas-microsoft-com:office:office" xmlns:r="http://schemas.openxmlformats.org/officeDocument/2006/relationships" xmlns:m="http://schemas.openxmlformats.org/officeDocument/2006/math" xmlns:v="urn:schemas-microsoft-com:vml" xmlns:wp14="http://schemas.microsoft.com/office/word/2010/wordprocessingDrawing" xmlns:wp="http://schemas.openxmlformats.org/drawingml/2006/wordprocessingDrawing" xmlns:w10="urn:schemas-microsoft-com:office:word" xmlns:w="http://schemas.openxmlformats.org/wordprocessingml/2006/main" xmlns:w14="http://schemas.microsoft.com/office/word/2010/wordml" xmlns:w15="http://schemas.microsoft.com/office/word/2012/wordml" xmlns:w16cid="http://schemas.microsoft.com/office/word/2016/wordml/cid" xmlns:w16se="http://schemas.microsoft.com/office/word/2015/wordml/symex" xmlns:wpg="http://schemas.microsoft.com/office/word/2010/wordprocessingGroup" xmlns:wpi="http://schemas.microsoft.com/office/word/2010/wordprocessingInk" xmlns:wne="http://schemas.microsoft.com/office/word/2006/wordml" xmlns:wps="http://schemas.microsoft.com/office/word/2010/wordprocessingShape" mc:Ignorable="w14 w15 w16se w16cid wp14">
+<w:footnotes xmlns:wpc="http://schemas.microsoft.com/office/word/2010/wordprocessingCanvas" xmlns:mo="http://schemas.microsoft.com/office/mac/office/2008/main" xmlns:mc="http://schemas.openxmlformats.org/markup-compatibility/2006" xmlns:mv="urn:schemas-microsoft-com:mac:vml" xmlns:o="urn:schemas-microsoft-com:office:office" xmlns:r="http://schemas.openxmlformats.org/officeDocument/2006/relationships" xmlns:m="http://schemas.openxmlformats.org/officeDocument/2006/math" xmlns:v="urn:schemas-microsoft-com:vml" xmlns:wp14="http://schemas.microsoft.com/office/word/2010/wordprocessingDrawing" xmlns:wp="http://schemas.openxmlformats.org/drawingml/2006/wordprocessingDrawing" xmlns:w10="urn:schemas-microsoft-com:office:word" xmlns:w="http://schemas.openxmlformats.org/wordprocessingml/2006/main" xmlns:w14="http://schemas.microsoft.com/office/word/2010/wordml" xmlns:w15="http://schemas.microsoft.com/office/word/2012/wordml" xmlns:wpg="http://schemas.microsoft.com/office/word/2010/wordprocessingGroup" xmlns:wpi="http://schemas.microsoft.com/office/word/2010/wordprocessingInk" xmlns:wne="http://schemas.microsoft.com/office/word/2006/wordml" xmlns:wps="http://schemas.microsoft.com/office/word/2010/wordprocessingShape" mc:Ignorable="w14 w15 wp14">
   <w:footnote w:type="separator" w:id="-1">
     <w:p>
       <w:pPr>
@@ -3625,7 +3909,7 @@
 </file>
 
 <file path=word/header1.xml><?xml version="1.0" encoding="utf-8"?>
-<w:hdr xmlns:wpc="http://schemas.microsoft.com/office/word/2010/wordprocessingCanvas" xmlns:cx="http://schemas.microsoft.com/office/drawing/2014/chartex" xmlns:cx1="http://schemas.microsoft.com/office/drawing/2015/9/8/chartex" xmlns:cx2="http://schemas.microsoft.com/office/drawing/2015/10/21/chartex" xmlns:cx3="http://schemas.microsoft.com/office/drawing/2016/5/9/chartex" xmlns:cx4="http://schemas.microsoft.com/office/drawing/2016/5/10/chartex" xmlns:cx5="http://schemas.microsoft.com/office/drawing/2016/5/11/chartex" xmlns:cx6="http://schemas.microsoft.com/office/drawing/2016/5/12/chartex" xmlns:cx7="http://schemas.microsoft.com/office/drawing/2016/5/13/chartex" xmlns:cx8="http://schemas.microsoft.com/office/drawing/2016/5/14/chartex" xmlns:mc="http://schemas.openxmlformats.org/markup-compatibility/2006" xmlns:aink="http://schemas.microsoft.com/office/drawing/2016/ink" xmlns:am3d="http://schemas.microsoft.com/office/drawing/2017/model3d" xmlns:o="urn:schemas-microsoft-com:office:office" xmlns:r="http://schemas.openxmlformats.org/officeDocument/2006/relationships" xmlns:m="http://schemas.openxmlformats.org/officeDocument/2006/math" xmlns:v="urn:schemas-microsoft-com:vml" xmlns:wp14="http://schemas.microsoft.com/office/word/2010/wordprocessingDrawing" xmlns:wp="http://schemas.openxmlformats.org/drawingml/2006/wordprocessingDrawing" xmlns:w10="urn:schemas-microsoft-com:office:word" xmlns:w="http://schemas.openxmlformats.org/wordprocessingml/2006/main" xmlns:w14="http://schemas.microsoft.com/office/word/2010/wordml" xmlns:w15="http://schemas.microsoft.com/office/word/2012/wordml" xmlns:w16cid="http://schemas.microsoft.com/office/word/2016/wordml/cid" xmlns:w16se="http://schemas.microsoft.com/office/word/2015/wordml/symex" xmlns:wpg="http://schemas.microsoft.com/office/word/2010/wordprocessingGroup" xmlns:wpi="http://schemas.microsoft.com/office/word/2010/wordprocessingInk" xmlns:wne="http://schemas.microsoft.com/office/word/2006/wordml" xmlns:wps="http://schemas.microsoft.com/office/word/2010/wordprocessingShape" mc:Ignorable="w14 w15 w16se w16cid wp14">
+<w:hdr xmlns:wpc="http://schemas.microsoft.com/office/word/2010/wordprocessingCanvas" xmlns:mo="http://schemas.microsoft.com/office/mac/office/2008/main" xmlns:mc="http://schemas.openxmlformats.org/markup-compatibility/2006" xmlns:mv="urn:schemas-microsoft-com:mac:vml" xmlns:o="urn:schemas-microsoft-com:office:office" xmlns:r="http://schemas.openxmlformats.org/officeDocument/2006/relationships" xmlns:m="http://schemas.openxmlformats.org/officeDocument/2006/math" xmlns:v="urn:schemas-microsoft-com:vml" xmlns:wp14="http://schemas.microsoft.com/office/word/2010/wordprocessingDrawing" xmlns:wp="http://schemas.openxmlformats.org/drawingml/2006/wordprocessingDrawing" xmlns:w10="urn:schemas-microsoft-com:office:word" xmlns:w="http://schemas.openxmlformats.org/wordprocessingml/2006/main" xmlns:w14="http://schemas.microsoft.com/office/word/2010/wordml" xmlns:w15="http://schemas.microsoft.com/office/word/2012/wordml" xmlns:wpg="http://schemas.microsoft.com/office/word/2010/wordprocessingGroup" xmlns:wpi="http://schemas.microsoft.com/office/word/2010/wordprocessingInk" xmlns:wne="http://schemas.microsoft.com/office/word/2006/wordml" xmlns:wps="http://schemas.microsoft.com/office/word/2010/wordprocessingShape" mc:Ignorable="w14 w15 wp14">
   <w:p>
     <w:pPr>
       <w:pStyle w:val="Title"/>
@@ -3636,8 +3920,8 @@
 </file>
 
 <file path=word/numbering.xml><?xml version="1.0" encoding="utf-8"?>
-<w:numbering xmlns:wpc="http://schemas.microsoft.com/office/word/2010/wordprocessingCanvas" xmlns:cx="http://schemas.microsoft.com/office/drawing/2014/chartex" xmlns:cx1="http://schemas.microsoft.com/office/drawing/2015/9/8/chartex" xmlns:cx2="http://schemas.microsoft.com/office/drawing/2015/10/21/chartex" xmlns:cx3="http://schemas.microsoft.com/office/drawing/2016/5/9/chartex" xmlns:cx4="http://schemas.microsoft.com/office/drawing/2016/5/10/chartex" xmlns:cx5="http://schemas.microsoft.com/office/drawing/2016/5/11/chartex" xmlns:cx6="http://schemas.microsoft.com/office/drawing/2016/5/12/chartex" xmlns:cx7="http://schemas.microsoft.com/office/drawing/2016/5/13/chartex" xmlns:cx8="http://schemas.microsoft.com/office/drawing/2016/5/14/chartex" xmlns:mc="http://schemas.openxmlformats.org/markup-compatibility/2006" xmlns:aink="http://schemas.microsoft.com/office/drawing/2016/ink" xmlns:am3d="http://schemas.microsoft.com/office/drawing/2017/model3d" xmlns:o="urn:schemas-microsoft-com:office:office" xmlns:r="http://schemas.openxmlformats.org/officeDocument/2006/relationships" xmlns:m="http://schemas.openxmlformats.org/officeDocument/2006/math" xmlns:v="urn:schemas-microsoft-com:vml" xmlns:wp14="http://schemas.microsoft.com/office/word/2010/wordprocessingDrawing" xmlns:wp="http://schemas.openxmlformats.org/drawingml/2006/wordprocessingDrawing" xmlns:w10="urn:schemas-microsoft-com:office:word" xmlns:w="http://schemas.openxmlformats.org/wordprocessingml/2006/main" xmlns:w14="http://schemas.microsoft.com/office/word/2010/wordml" xmlns:w15="http://schemas.microsoft.com/office/word/2012/wordml" xmlns:w16cid="http://schemas.microsoft.com/office/word/2016/wordml/cid" xmlns:w16se="http://schemas.microsoft.com/office/word/2015/wordml/symex" xmlns:wpg="http://schemas.microsoft.com/office/word/2010/wordprocessingGroup" xmlns:wpi="http://schemas.microsoft.com/office/word/2010/wordprocessingInk" xmlns:wne="http://schemas.microsoft.com/office/word/2006/wordml" xmlns:wps="http://schemas.microsoft.com/office/word/2010/wordprocessingShape" mc:Ignorable="w14 w15 w16se w16cid wp14">
-  <w:abstractNum w:abstractNumId="0" w15:restartNumberingAfterBreak="0">
+<w:numbering xmlns:wpc="http://schemas.microsoft.com/office/word/2010/wordprocessingCanvas" xmlns:mo="http://schemas.microsoft.com/office/mac/office/2008/main" xmlns:mc="http://schemas.openxmlformats.org/markup-compatibility/2006" xmlns:mv="urn:schemas-microsoft-com:mac:vml" xmlns:o="urn:schemas-microsoft-com:office:office" xmlns:r="http://schemas.openxmlformats.org/officeDocument/2006/relationships" xmlns:m="http://schemas.openxmlformats.org/officeDocument/2006/math" xmlns:v="urn:schemas-microsoft-com:vml" xmlns:wp14="http://schemas.microsoft.com/office/word/2010/wordprocessingDrawing" xmlns:wp="http://schemas.openxmlformats.org/drawingml/2006/wordprocessingDrawing" xmlns:w10="urn:schemas-microsoft-com:office:word" xmlns:w="http://schemas.openxmlformats.org/wordprocessingml/2006/main" xmlns:w14="http://schemas.microsoft.com/office/word/2010/wordml" xmlns:w15="http://schemas.microsoft.com/office/word/2012/wordml" xmlns:wpg="http://schemas.microsoft.com/office/word/2010/wordprocessingGroup" xmlns:wpi="http://schemas.microsoft.com/office/word/2010/wordprocessingInk" xmlns:wne="http://schemas.microsoft.com/office/word/2006/wordml" xmlns:wps="http://schemas.microsoft.com/office/word/2010/wordprocessingShape" mc:Ignorable="w14 w15 wp14">
+  <w:abstractNum w:abstractNumId="0">
     <w:nsid w:val="0BAA1CA4"/>
     <w:multiLevelType w:val="multilevel"/>
     <w:tmpl w:val="F610712C"/>
@@ -3750,7 +4034,7 @@
       </w:pPr>
     </w:lvl>
   </w:abstractNum>
-  <w:abstractNum w:abstractNumId="1" w15:restartNumberingAfterBreak="0">
+  <w:abstractNum w:abstractNumId="1">
     <w:nsid w:val="0C6D52E8"/>
     <w:multiLevelType w:val="multilevel"/>
     <w:tmpl w:val="99D86A2C"/>
@@ -3863,7 +4147,7 @@
       </w:pPr>
     </w:lvl>
   </w:abstractNum>
-  <w:abstractNum w:abstractNumId="2" w15:restartNumberingAfterBreak="0">
+  <w:abstractNum w:abstractNumId="2">
     <w:nsid w:val="11C31586"/>
     <w:multiLevelType w:val="multilevel"/>
     <w:tmpl w:val="BF7EC60C"/>
@@ -3976,7 +4260,233 @@
       </w:pPr>
     </w:lvl>
   </w:abstractNum>
-  <w:abstractNum w:abstractNumId="3" w15:restartNumberingAfterBreak="0">
+  <w:abstractNum w:abstractNumId="3">
+    <w:nsid w:val="32D669B6"/>
+    <w:multiLevelType w:val="hybridMultilevel"/>
+    <w:tmpl w:val="60FAB07A"/>
+    <w:lvl w:ilvl="0" w:tplc="04090001">
+      <w:start w:val="1"/>
+      <w:numFmt w:val="bullet"/>
+      <w:lvlText w:val=""/>
+      <w:lvlJc w:val="left"/>
+      <w:pPr>
+        <w:ind w:left="720" w:hanging="360"/>
+      </w:pPr>
+      <w:rPr>
+        <w:rFonts w:ascii="Symbol" w:hAnsi="Symbol" w:hint="default"/>
+      </w:rPr>
+    </w:lvl>
+    <w:lvl w:ilvl="1" w:tplc="04090003" w:tentative="1">
+      <w:start w:val="1"/>
+      <w:numFmt w:val="bullet"/>
+      <w:lvlText w:val="o"/>
+      <w:lvlJc w:val="left"/>
+      <w:pPr>
+        <w:ind w:left="1440" w:hanging="360"/>
+      </w:pPr>
+      <w:rPr>
+        <w:rFonts w:ascii="Courier New" w:hAnsi="Courier New" w:cs="Courier New" w:hint="default"/>
+      </w:rPr>
+    </w:lvl>
+    <w:lvl w:ilvl="2" w:tplc="04090005" w:tentative="1">
+      <w:start w:val="1"/>
+      <w:numFmt w:val="bullet"/>
+      <w:lvlText w:val=""/>
+      <w:lvlJc w:val="left"/>
+      <w:pPr>
+        <w:ind w:left="2160" w:hanging="360"/>
+      </w:pPr>
+      <w:rPr>
+        <w:rFonts w:ascii="Wingdings" w:hAnsi="Wingdings" w:hint="default"/>
+      </w:rPr>
+    </w:lvl>
+    <w:lvl w:ilvl="3" w:tplc="04090001" w:tentative="1">
+      <w:start w:val="1"/>
+      <w:numFmt w:val="bullet"/>
+      <w:lvlText w:val=""/>
+      <w:lvlJc w:val="left"/>
+      <w:pPr>
+        <w:ind w:left="2880" w:hanging="360"/>
+      </w:pPr>
+      <w:rPr>
+        <w:rFonts w:ascii="Symbol" w:hAnsi="Symbol" w:hint="default"/>
+      </w:rPr>
+    </w:lvl>
+    <w:lvl w:ilvl="4" w:tplc="04090003" w:tentative="1">
+      <w:start w:val="1"/>
+      <w:numFmt w:val="bullet"/>
+      <w:lvlText w:val="o"/>
+      <w:lvlJc w:val="left"/>
+      <w:pPr>
+        <w:ind w:left="3600" w:hanging="360"/>
+      </w:pPr>
+      <w:rPr>
+        <w:rFonts w:ascii="Courier New" w:hAnsi="Courier New" w:cs="Courier New" w:hint="default"/>
+      </w:rPr>
+    </w:lvl>
+    <w:lvl w:ilvl="5" w:tplc="04090005" w:tentative="1">
+      <w:start w:val="1"/>
+      <w:numFmt w:val="bullet"/>
+      <w:lvlText w:val=""/>
+      <w:lvlJc w:val="left"/>
+      <w:pPr>
+        <w:ind w:left="4320" w:hanging="360"/>
+      </w:pPr>
+      <w:rPr>
+        <w:rFonts w:ascii="Wingdings" w:hAnsi="Wingdings" w:hint="default"/>
+      </w:rPr>
+    </w:lvl>
+    <w:lvl w:ilvl="6" w:tplc="04090001" w:tentative="1">
+      <w:start w:val="1"/>
+      <w:numFmt w:val="bullet"/>
+      <w:lvlText w:val=""/>
+      <w:lvlJc w:val="left"/>
+      <w:pPr>
+        <w:ind w:left="5040" w:hanging="360"/>
+      </w:pPr>
+      <w:rPr>
+        <w:rFonts w:ascii="Symbol" w:hAnsi="Symbol" w:hint="default"/>
+      </w:rPr>
+    </w:lvl>
+    <w:lvl w:ilvl="7" w:tplc="04090003" w:tentative="1">
+      <w:start w:val="1"/>
+      <w:numFmt w:val="bullet"/>
+      <w:lvlText w:val="o"/>
+      <w:lvlJc w:val="left"/>
+      <w:pPr>
+        <w:ind w:left="5760" w:hanging="360"/>
+      </w:pPr>
+      <w:rPr>
+        <w:rFonts w:ascii="Courier New" w:hAnsi="Courier New" w:cs="Courier New" w:hint="default"/>
+      </w:rPr>
+    </w:lvl>
+    <w:lvl w:ilvl="8" w:tplc="04090005" w:tentative="1">
+      <w:start w:val="1"/>
+      <w:numFmt w:val="bullet"/>
+      <w:lvlText w:val=""/>
+      <w:lvlJc w:val="left"/>
+      <w:pPr>
+        <w:ind w:left="6480" w:hanging="360"/>
+      </w:pPr>
+      <w:rPr>
+        <w:rFonts w:ascii="Wingdings" w:hAnsi="Wingdings" w:hint="default"/>
+      </w:rPr>
+    </w:lvl>
+  </w:abstractNum>
+  <w:abstractNum w:abstractNumId="4">
+    <w:nsid w:val="38334B34"/>
+    <w:multiLevelType w:val="hybridMultilevel"/>
+    <w:tmpl w:val="48C63682"/>
+    <w:lvl w:ilvl="0" w:tplc="04090001">
+      <w:start w:val="1"/>
+      <w:numFmt w:val="bullet"/>
+      <w:lvlText w:val=""/>
+      <w:lvlJc w:val="left"/>
+      <w:pPr>
+        <w:ind w:left="720" w:hanging="360"/>
+      </w:pPr>
+      <w:rPr>
+        <w:rFonts w:ascii="Symbol" w:hAnsi="Symbol" w:hint="default"/>
+      </w:rPr>
+    </w:lvl>
+    <w:lvl w:ilvl="1" w:tplc="04090003" w:tentative="1">
+      <w:start w:val="1"/>
+      <w:numFmt w:val="bullet"/>
+      <w:lvlText w:val="o"/>
+      <w:lvlJc w:val="left"/>
+      <w:pPr>
+        <w:ind w:left="1440" w:hanging="360"/>
+      </w:pPr>
+      <w:rPr>
+        <w:rFonts w:ascii="Courier New" w:hAnsi="Courier New" w:cs="Courier New" w:hint="default"/>
+      </w:rPr>
+    </w:lvl>
+    <w:lvl w:ilvl="2" w:tplc="04090005" w:tentative="1">
+      <w:start w:val="1"/>
+      <w:numFmt w:val="bullet"/>
+      <w:lvlText w:val=""/>
+      <w:lvlJc w:val="left"/>
+      <w:pPr>
+        <w:ind w:left="2160" w:hanging="360"/>
+      </w:pPr>
+      <w:rPr>
+        <w:rFonts w:ascii="Wingdings" w:hAnsi="Wingdings" w:hint="default"/>
+      </w:rPr>
+    </w:lvl>
+    <w:lvl w:ilvl="3" w:tplc="04090001" w:tentative="1">
+      <w:start w:val="1"/>
+      <w:numFmt w:val="bullet"/>
+      <w:lvlText w:val=""/>
+      <w:lvlJc w:val="left"/>
+      <w:pPr>
+        <w:ind w:left="2880" w:hanging="360"/>
+      </w:pPr>
+      <w:rPr>
+        <w:rFonts w:ascii="Symbol" w:hAnsi="Symbol" w:hint="default"/>
+      </w:rPr>
+    </w:lvl>
+    <w:lvl w:ilvl="4" w:tplc="04090003" w:tentative="1">
+      <w:start w:val="1"/>
+      <w:numFmt w:val="bullet"/>
+      <w:lvlText w:val="o"/>
+      <w:lvlJc w:val="left"/>
+      <w:pPr>
+        <w:ind w:left="3600" w:hanging="360"/>
+      </w:pPr>
+      <w:rPr>
+        <w:rFonts w:ascii="Courier New" w:hAnsi="Courier New" w:cs="Courier New" w:hint="default"/>
+      </w:rPr>
+    </w:lvl>
+    <w:lvl w:ilvl="5" w:tplc="04090005" w:tentative="1">
+      <w:start w:val="1"/>
+      <w:numFmt w:val="bullet"/>
+      <w:lvlText w:val=""/>
+      <w:lvlJc w:val="left"/>
+      <w:pPr>
+        <w:ind w:left="4320" w:hanging="360"/>
+      </w:pPr>
+      <w:rPr>
+        <w:rFonts w:ascii="Wingdings" w:hAnsi="Wingdings" w:hint="default"/>
+      </w:rPr>
+    </w:lvl>
+    <w:lvl w:ilvl="6" w:tplc="04090001" w:tentative="1">
+      <w:start w:val="1"/>
+      <w:numFmt w:val="bullet"/>
+      <w:lvlText w:val=""/>
+      <w:lvlJc w:val="left"/>
+      <w:pPr>
+        <w:ind w:left="5040" w:hanging="360"/>
+      </w:pPr>
+      <w:rPr>
+        <w:rFonts w:ascii="Symbol" w:hAnsi="Symbol" w:hint="default"/>
+      </w:rPr>
+    </w:lvl>
+    <w:lvl w:ilvl="7" w:tplc="04090003" w:tentative="1">
+      <w:start w:val="1"/>
+      <w:numFmt w:val="bullet"/>
+      <w:lvlText w:val="o"/>
+      <w:lvlJc w:val="left"/>
+      <w:pPr>
+        <w:ind w:left="5760" w:hanging="360"/>
+      </w:pPr>
+      <w:rPr>
+        <w:rFonts w:ascii="Courier New" w:hAnsi="Courier New" w:cs="Courier New" w:hint="default"/>
+      </w:rPr>
+    </w:lvl>
+    <w:lvl w:ilvl="8" w:tplc="04090005" w:tentative="1">
+      <w:start w:val="1"/>
+      <w:numFmt w:val="bullet"/>
+      <w:lvlText w:val=""/>
+      <w:lvlJc w:val="left"/>
+      <w:pPr>
+        <w:ind w:left="6480" w:hanging="360"/>
+      </w:pPr>
+      <w:rPr>
+        <w:rFonts w:ascii="Wingdings" w:hAnsi="Wingdings" w:hint="default"/>
+      </w:rPr>
+    </w:lvl>
+  </w:abstractNum>
+  <w:abstractNum w:abstractNumId="5">
     <w:nsid w:val="3FAE3484"/>
     <w:multiLevelType w:val="multilevel"/>
     <w:tmpl w:val="C9C41020"/>
@@ -4089,7 +4599,7 @@
       </w:pPr>
     </w:lvl>
   </w:abstractNum>
-  <w:abstractNum w:abstractNumId="4" w15:restartNumberingAfterBreak="0">
+  <w:abstractNum w:abstractNumId="6">
     <w:nsid w:val="436F4D71"/>
     <w:multiLevelType w:val="multilevel"/>
     <w:tmpl w:val="3EDCF8E2"/>
@@ -4202,7 +4712,7 @@
       </w:pPr>
     </w:lvl>
   </w:abstractNum>
-  <w:abstractNum w:abstractNumId="5" w15:restartNumberingAfterBreak="0">
+  <w:abstractNum w:abstractNumId="7">
     <w:nsid w:val="4DFE4A5B"/>
     <w:multiLevelType w:val="multilevel"/>
     <w:tmpl w:val="725A5BAC"/>
@@ -4315,7 +4825,7 @@
       </w:pPr>
     </w:lvl>
   </w:abstractNum>
-  <w:abstractNum w:abstractNumId="6" w15:restartNumberingAfterBreak="0">
+  <w:abstractNum w:abstractNumId="8">
     <w:nsid w:val="6CC80BC5"/>
     <w:multiLevelType w:val="multilevel"/>
     <w:tmpl w:val="75FE1BF6"/>
@@ -4428,7 +4938,7 @@
       </w:pPr>
     </w:lvl>
   </w:abstractNum>
-  <w:abstractNum w:abstractNumId="7" w15:restartNumberingAfterBreak="0">
+  <w:abstractNum w:abstractNumId="9">
     <w:nsid w:val="761B46AA"/>
     <w:multiLevelType w:val="multilevel"/>
     <w:tmpl w:val="3A3C710A"/>
@@ -4542,34 +5052,40 @@
     </w:lvl>
   </w:abstractNum>
   <w:num w:numId="1">
-    <w:abstractNumId w:val="6"/>
+    <w:abstractNumId w:val="8"/>
   </w:num>
   <w:num w:numId="2">
     <w:abstractNumId w:val="1"/>
   </w:num>
   <w:num w:numId="3">
-    <w:abstractNumId w:val="3"/>
+    <w:abstractNumId w:val="5"/>
   </w:num>
   <w:num w:numId="4">
-    <w:abstractNumId w:val="5"/>
+    <w:abstractNumId w:val="7"/>
   </w:num>
   <w:num w:numId="5">
-    <w:abstractNumId w:val="4"/>
+    <w:abstractNumId w:val="6"/>
   </w:num>
   <w:num w:numId="6">
     <w:abstractNumId w:val="0"/>
   </w:num>
   <w:num w:numId="7">
-    <w:abstractNumId w:val="7"/>
+    <w:abstractNumId w:val="9"/>
   </w:num>
   <w:num w:numId="8">
     <w:abstractNumId w:val="2"/>
+  </w:num>
+  <w:num w:numId="9">
+    <w:abstractNumId w:val="3"/>
+  </w:num>
+  <w:num w:numId="10">
+    <w:abstractNumId w:val="4"/>
   </w:num>
 </w:numbering>
 </file>
 
 <file path=word/styles.xml><?xml version="1.0" encoding="utf-8"?>
-<w:styles xmlns:mc="http://schemas.openxmlformats.org/markup-compatibility/2006" xmlns:r="http://schemas.openxmlformats.org/officeDocument/2006/relationships" xmlns:w="http://schemas.openxmlformats.org/wordprocessingml/2006/main" xmlns:w14="http://schemas.microsoft.com/office/word/2010/wordml" xmlns:w15="http://schemas.microsoft.com/office/word/2012/wordml" xmlns:w16cid="http://schemas.microsoft.com/office/word/2016/wordml/cid" xmlns:w16se="http://schemas.microsoft.com/office/word/2015/wordml/symex" mc:Ignorable="w14 w15 w16se w16cid">
+<w:styles xmlns:mc="http://schemas.openxmlformats.org/markup-compatibility/2006" xmlns:r="http://schemas.openxmlformats.org/officeDocument/2006/relationships" xmlns:w="http://schemas.openxmlformats.org/wordprocessingml/2006/main" xmlns:w14="http://schemas.microsoft.com/office/word/2010/wordml" xmlns:w15="http://schemas.microsoft.com/office/word/2012/wordml" mc:Ignorable="w14 w15">
   <w:docDefaults>
     <w:rPrDefault>
       <w:rPr>
@@ -4585,7 +5101,7 @@
       </w:pPr>
     </w:pPrDefault>
   </w:docDefaults>
-  <w:latentStyles w:defLockedState="0" w:defUIPriority="99" w:defSemiHidden="0" w:defUnhideWhenUsed="0" w:defQFormat="0" w:count="375">
+  <w:latentStyles w:defLockedState="0" w:defUIPriority="99" w:defSemiHidden="0" w:defUnhideWhenUsed="0" w:defQFormat="0" w:count="380">
     <w:lsdException w:name="Normal" w:uiPriority="0" w:qFormat="1"/>
     <w:lsdException w:name="heading 1" w:uiPriority="9" w:qFormat="1"/>
     <w:lsdException w:name="heading 2" w:semiHidden="1" w:uiPriority="9" w:unhideWhenUsed="1" w:qFormat="1"/>
@@ -4957,10 +5473,6 @@
     <w:lsdException w:name="List Table 5 Dark Accent 6" w:uiPriority="50"/>
     <w:lsdException w:name="List Table 6 Colorful Accent 6" w:uiPriority="51"/>
     <w:lsdException w:name="List Table 7 Colorful Accent 6" w:uiPriority="52"/>
-    <w:lsdException w:name="Mention" w:semiHidden="1" w:unhideWhenUsed="1"/>
-    <w:lsdException w:name="Smart Hyperlink" w:semiHidden="1" w:unhideWhenUsed="1"/>
-    <w:lsdException w:name="Hashtag" w:semiHidden="1" w:unhideWhenUsed="1"/>
-    <w:lsdException w:name="Unresolved Mention" w:semiHidden="1" w:unhideWhenUsed="1"/>
   </w:latentStyles>
   <w:style w:type="paragraph" w:default="1" w:styleId="Normal">
     <w:name w:val="Normal"/>
@@ -5069,7 +5581,7 @@
       <w:u w:val="single"/>
     </w:rPr>
   </w:style>
-  <w:style w:type="character" w:styleId="UnresolvedMention">
+  <w:style w:type="character" w:customStyle="1" w:styleId="UnresolvedMention">
     <w:name w:val="Unresolved Mention"/>
     <w:basedOn w:val="DefaultParagraphFont"/>
     <w:uiPriority w:val="99"/>
@@ -5148,7 +5660,6 @@
       <w:spacing w:after="0" w:line="240" w:lineRule="auto"/>
     </w:pPr>
     <w:tblPr>
-      <w:tblInd w:w="0" w:type="nil"/>
       <w:tblBorders>
         <w:top w:val="single" w:sz="4" w:space="0" w:color="auto"/>
         <w:left w:val="single" w:sz="4" w:space="0" w:color="auto"/>
@@ -5157,6 +5668,12 @@
         <w:insideH w:val="single" w:sz="4" w:space="0" w:color="auto"/>
         <w:insideV w:val="single" w:sz="4" w:space="0" w:color="auto"/>
       </w:tblBorders>
+      <w:tblCellMar>
+        <w:top w:w="0" w:type="dxa"/>
+        <w:left w:w="108" w:type="dxa"/>
+        <w:bottom w:w="0" w:type="dxa"/>
+        <w:right w:w="108" w:type="dxa"/>
+      </w:tblCellMar>
     </w:tblPr>
   </w:style>
   <w:style w:type="paragraph" w:styleId="NormalWeb">
@@ -5173,6 +5690,15 @@
       <w:sz w:val="24"/>
       <w:szCs w:val="24"/>
     </w:rPr>
+  </w:style>
+  <w:style w:type="paragraph" w:styleId="NoSpacing">
+    <w:name w:val="No Spacing"/>
+    <w:uiPriority w:val="1"/>
+    <w:qFormat/>
+    <w:rsid w:val="00DF657E"/>
+    <w:pPr>
+      <w:spacing w:after="0" w:line="240" w:lineRule="auto"/>
+    </w:pPr>
   </w:style>
 </w:styles>
 </file>
@@ -5477,7 +6003,7 @@
 </file>
 
 <file path=customXml/itemProps1.xml><?xml version="1.0" encoding="utf-8"?>
-<ds:datastoreItem xmlns:ds="http://schemas.openxmlformats.org/officeDocument/2006/customXml" ds:itemID="{44B2DEF8-25D7-46DE-9EE9-823CAFA9793E}">
+<ds:datastoreItem xmlns:ds="http://schemas.openxmlformats.org/officeDocument/2006/customXml" ds:itemID="{07B8E02E-56DE-6047-8F5D-B186AF225158}">
   <ds:schemaRefs>
     <ds:schemaRef ds:uri="http://schemas.openxmlformats.org/officeDocument/2006/bibliography"/>
   </ds:schemaRefs>

</xml_diff>

<commit_message>
Made changes to Login usecase
</commit_message>
<xml_diff>
--- a/Phase_A/Phase_A_Report.docx
+++ b/Phase_A/Phase_A_Report.docx
@@ -375,7 +375,35 @@
         <w:rPr>
           <w:rFonts w:ascii="Times New Roman" w:hAnsi="Times New Roman" w:cs="Times New Roman"/>
         </w:rPr>
-        <w:t>: Our project is scheduled to be fully implemented by the end of the Northeastern’s Fall 2017 semester. The project will be implemented in three phases: Phase A: design, Phase B: documentation, and Phase C: implementation.  All deliverables will be stored in our GitHub repository</w:t>
+        <w:t xml:space="preserve">: Our project is scheduled to be fully implemented by the end of the </w:t>
+      </w:r>
+      <w:proofErr w:type="spellStart"/>
+      <w:r>
+        <w:rPr>
+          <w:rFonts w:ascii="Times New Roman" w:hAnsi="Times New Roman" w:cs="Times New Roman"/>
+        </w:rPr>
+        <w:t>Northeastern’s</w:t>
+      </w:r>
+      <w:proofErr w:type="spellEnd"/>
+      <w:r>
+        <w:rPr>
+          <w:rFonts w:ascii="Times New Roman" w:hAnsi="Times New Roman" w:cs="Times New Roman"/>
+        </w:rPr>
+        <w:t xml:space="preserve"> Fall 2017 semester. The project will be implemented in three phases: Phase A: design, Phase B: documentation, and Phase C: implementation.  All deliverables will be stored in our </w:t>
+      </w:r>
+      <w:proofErr w:type="spellStart"/>
+      <w:r>
+        <w:rPr>
+          <w:rFonts w:ascii="Times New Roman" w:hAnsi="Times New Roman" w:cs="Times New Roman"/>
+        </w:rPr>
+        <w:t>GitHub</w:t>
+      </w:r>
+      <w:proofErr w:type="spellEnd"/>
+      <w:r>
+        <w:rPr>
+          <w:rFonts w:ascii="Times New Roman" w:hAnsi="Times New Roman" w:cs="Times New Roman"/>
+        </w:rPr>
+        <w:t xml:space="preserve"> repository</w:t>
       </w:r>
       <w:r>
         <w:rPr>
@@ -425,8 +453,8 @@
         <w:tblLook w:val="04A0" w:firstRow="1" w:lastRow="0" w:firstColumn="1" w:lastColumn="0" w:noHBand="0" w:noVBand="1"/>
       </w:tblPr>
       <w:tblGrid>
-        <w:gridCol w:w="2106"/>
-        <w:gridCol w:w="7234"/>
+        <w:gridCol w:w="1935"/>
+        <w:gridCol w:w="7405"/>
       </w:tblGrid>
       <w:tr>
         <w:trPr>
@@ -494,7 +522,21 @@
                 <w:rFonts w:ascii="Times New Roman" w:hAnsi="Times New Roman" w:cs="Times New Roman"/>
                 <w:color w:val="000000"/>
               </w:rPr>
-              <w:t>Instructor Login</w:t>
+              <w:t>Instructor</w:t>
+            </w:r>
+            <w:r>
+              <w:rPr>
+                <w:rFonts w:ascii="Times New Roman" w:hAnsi="Times New Roman" w:cs="Times New Roman"/>
+                <w:color w:val="000000"/>
+              </w:rPr>
+              <w:t>/Admin</w:t>
+            </w:r>
+            <w:r>
+              <w:rPr>
+                <w:rFonts w:ascii="Times New Roman" w:hAnsi="Times New Roman" w:cs="Times New Roman"/>
+                <w:color w:val="000000"/>
+              </w:rPr>
+              <w:t xml:space="preserve"> Login</w:t>
             </w:r>
           </w:p>
         </w:tc>
@@ -533,7 +575,25 @@
                 <w:bCs/>
                 <w:color w:val="000000"/>
               </w:rPr>
-              <w:t>Primary Actor:</w:t>
+              <w:t>Primary Actor</w:t>
+            </w:r>
+            <w:r>
+              <w:rPr>
+                <w:rFonts w:ascii="Times New Roman" w:hAnsi="Times New Roman" w:cs="Times New Roman"/>
+                <w:b/>
+                <w:bCs/>
+                <w:color w:val="000000"/>
+              </w:rPr>
+              <w:t>s</w:t>
+            </w:r>
+            <w:r>
+              <w:rPr>
+                <w:rFonts w:ascii="Times New Roman" w:hAnsi="Times New Roman" w:cs="Times New Roman"/>
+                <w:b/>
+                <w:bCs/>
+                <w:color w:val="000000"/>
+              </w:rPr>
+              <w:t>:</w:t>
             </w:r>
           </w:p>
         </w:tc>
@@ -567,6 +627,13 @@
               </w:rPr>
               <w:t xml:space="preserve">Instructor </w:t>
             </w:r>
+            <w:r>
+              <w:rPr>
+                <w:rFonts w:ascii="Times New Roman" w:hAnsi="Times New Roman" w:cs="Times New Roman"/>
+                <w:color w:val="000000"/>
+              </w:rPr>
+              <w:t>and Admin</w:t>
+            </w:r>
           </w:p>
         </w:tc>
       </w:tr>
@@ -636,7 +703,21 @@
                 <w:rFonts w:ascii="Times New Roman" w:hAnsi="Times New Roman" w:cs="Times New Roman"/>
                 <w:color w:val="000000"/>
               </w:rPr>
-              <w:t>The aim of the Instructor is to gain access to the plagiarism detector.</w:t>
+              <w:t>The aim of the Instructor</w:t>
+            </w:r>
+            <w:r>
+              <w:rPr>
+                <w:rFonts w:ascii="Times New Roman" w:hAnsi="Times New Roman" w:cs="Times New Roman"/>
+                <w:color w:val="000000"/>
+              </w:rPr>
+              <w:t xml:space="preserve"> and Admin</w:t>
+            </w:r>
+            <w:r>
+              <w:rPr>
+                <w:rFonts w:ascii="Times New Roman" w:hAnsi="Times New Roman" w:cs="Times New Roman"/>
+                <w:color w:val="000000"/>
+              </w:rPr>
+              <w:t xml:space="preserve"> is to gain access to the plagiarism detector.</w:t>
             </w:r>
           </w:p>
         </w:tc>
@@ -714,7 +795,28 @@
                 <w:rFonts w:ascii="Times New Roman" w:hAnsi="Times New Roman" w:cs="Times New Roman"/>
                 <w:color w:val="000000"/>
               </w:rPr>
-              <w:t>The Instructor should have an account.</w:t>
+              <w:t>The Instructor</w:t>
+            </w:r>
+            <w:r>
+              <w:rPr>
+                <w:rFonts w:ascii="Times New Roman" w:hAnsi="Times New Roman" w:cs="Times New Roman"/>
+                <w:color w:val="000000"/>
+              </w:rPr>
+              <w:t xml:space="preserve"> </w:t>
+            </w:r>
+            <w:r>
+              <w:rPr>
+                <w:rFonts w:ascii="Times New Roman" w:hAnsi="Times New Roman" w:cs="Times New Roman"/>
+                <w:color w:val="000000"/>
+              </w:rPr>
+              <w:t>and Admin</w:t>
+            </w:r>
+            <w:r>
+              <w:rPr>
+                <w:rFonts w:ascii="Times New Roman" w:hAnsi="Times New Roman" w:cs="Times New Roman"/>
+                <w:color w:val="000000"/>
+              </w:rPr>
+              <w:t xml:space="preserve"> should have an account.</w:t>
             </w:r>
           </w:p>
           <w:p>
@@ -735,7 +837,28 @@
                 <w:rFonts w:ascii="Times New Roman" w:hAnsi="Times New Roman" w:cs="Times New Roman"/>
                 <w:color w:val="000000"/>
               </w:rPr>
-              <w:t>The Instructor should have access to assignments.</w:t>
+              <w:t>The Instructor</w:t>
+            </w:r>
+            <w:r>
+              <w:rPr>
+                <w:rFonts w:ascii="Times New Roman" w:hAnsi="Times New Roman" w:cs="Times New Roman"/>
+                <w:color w:val="000000"/>
+              </w:rPr>
+              <w:t xml:space="preserve"> </w:t>
+            </w:r>
+            <w:r>
+              <w:rPr>
+                <w:rFonts w:ascii="Times New Roman" w:hAnsi="Times New Roman" w:cs="Times New Roman"/>
+                <w:color w:val="000000"/>
+              </w:rPr>
+              <w:t>and Admin</w:t>
+            </w:r>
+            <w:r>
+              <w:rPr>
+                <w:rFonts w:ascii="Times New Roman" w:hAnsi="Times New Roman" w:cs="Times New Roman"/>
+                <w:color w:val="000000"/>
+              </w:rPr>
+              <w:t xml:space="preserve"> should have access to assignments.</w:t>
             </w:r>
           </w:p>
         </w:tc>
@@ -884,7 +1007,21 @@
                 <w:rFonts w:ascii="Times New Roman" w:hAnsi="Times New Roman" w:cs="Times New Roman"/>
                 <w:color w:val="000000"/>
               </w:rPr>
-              <w:t>The Instructor opens the web application.</w:t>
+              <w:t>The Instructor</w:t>
+            </w:r>
+            <w:r>
+              <w:rPr>
+                <w:rFonts w:ascii="Times New Roman" w:hAnsi="Times New Roman" w:cs="Times New Roman"/>
+                <w:color w:val="000000"/>
+              </w:rPr>
+              <w:t>/Admin</w:t>
+            </w:r>
+            <w:r>
+              <w:rPr>
+                <w:rFonts w:ascii="Times New Roman" w:hAnsi="Times New Roman" w:cs="Times New Roman"/>
+                <w:color w:val="000000"/>
+              </w:rPr>
+              <w:t xml:space="preserve"> opens the web application.</w:t>
             </w:r>
           </w:p>
           <w:p>
@@ -905,7 +1042,21 @@
                 <w:rFonts w:ascii="Times New Roman" w:hAnsi="Times New Roman" w:cs="Times New Roman"/>
                 <w:color w:val="000000"/>
               </w:rPr>
-              <w:t>When prompted for username and password, the Instructor provides a valid username and password.</w:t>
+              <w:t>When prompted for username and password, the Instructor</w:t>
+            </w:r>
+            <w:r>
+              <w:rPr>
+                <w:rFonts w:ascii="Times New Roman" w:hAnsi="Times New Roman" w:cs="Times New Roman"/>
+                <w:color w:val="000000"/>
+              </w:rPr>
+              <w:t>/Admin</w:t>
+            </w:r>
+            <w:r>
+              <w:rPr>
+                <w:rFonts w:ascii="Times New Roman" w:hAnsi="Times New Roman" w:cs="Times New Roman"/>
+                <w:color w:val="000000"/>
+              </w:rPr>
+              <w:t xml:space="preserve"> provides a valid username and password.</w:t>
             </w:r>
           </w:p>
           <w:p>
@@ -926,7 +1077,21 @@
                 <w:rFonts w:ascii="Times New Roman" w:hAnsi="Times New Roman" w:cs="Times New Roman"/>
                 <w:color w:val="000000"/>
               </w:rPr>
-              <w:t>Once login is successful, the Instructor is directed to the homepage.</w:t>
+              <w:t>Once login is successful, the Instructor</w:t>
+            </w:r>
+            <w:r>
+              <w:rPr>
+                <w:rFonts w:ascii="Times New Roman" w:hAnsi="Times New Roman" w:cs="Times New Roman"/>
+                <w:color w:val="000000"/>
+              </w:rPr>
+              <w:t>/Admin</w:t>
+            </w:r>
+            <w:r>
+              <w:rPr>
+                <w:rFonts w:ascii="Times New Roman" w:hAnsi="Times New Roman" w:cs="Times New Roman"/>
+                <w:color w:val="000000"/>
+              </w:rPr>
+              <w:t xml:space="preserve"> is directed to the homepage.</w:t>
             </w:r>
           </w:p>
           <w:p>
@@ -942,6 +1107,13 @@
                 <w:color w:val="000000"/>
               </w:rPr>
               <w:t>The homepage will have a facility that enables the Instructor to upload the assignments.</w:t>
+            </w:r>
+            <w:r>
+              <w:rPr>
+                <w:rFonts w:ascii="Times New Roman" w:hAnsi="Times New Roman" w:cs="Times New Roman"/>
+                <w:color w:val="000000"/>
+              </w:rPr>
+              <w:t xml:space="preserve"> For the Admin, the homepage would be a dashboard where user accounts can be created, modified, or deleted.</w:t>
             </w:r>
           </w:p>
         </w:tc>
@@ -1026,7 +1198,21 @@
                 <w:rFonts w:ascii="Times New Roman" w:hAnsi="Times New Roman" w:cs="Times New Roman"/>
                 <w:color w:val="000000"/>
               </w:rPr>
-              <w:t>The Instructor can try entering the login details again or cancel the operation.</w:t>
+              <w:t>The Instructor</w:t>
+            </w:r>
+            <w:r>
+              <w:rPr>
+                <w:rFonts w:ascii="Times New Roman" w:hAnsi="Times New Roman" w:cs="Times New Roman"/>
+                <w:color w:val="000000"/>
+              </w:rPr>
+              <w:t>/Admin</w:t>
+            </w:r>
+            <w:r>
+              <w:rPr>
+                <w:rFonts w:ascii="Times New Roman" w:hAnsi="Times New Roman" w:cs="Times New Roman"/>
+                <w:color w:val="000000"/>
+              </w:rPr>
+              <w:t xml:space="preserve"> can try entering the login details again or cancel the operation.</w:t>
             </w:r>
           </w:p>
         </w:tc>
@@ -1247,7 +1433,21 @@
                 <w:rFonts w:ascii="Times New Roman" w:hAnsi="Times New Roman" w:cs="Times New Roman"/>
                 <w:color w:val="000000"/>
               </w:rPr>
-              <w:t>The Instructor interacts with the system through a web interface.</w:t>
+              <w:t>The Instructor</w:t>
+            </w:r>
+            <w:r>
+              <w:rPr>
+                <w:rFonts w:ascii="Times New Roman" w:hAnsi="Times New Roman" w:cs="Times New Roman"/>
+                <w:color w:val="000000"/>
+              </w:rPr>
+              <w:t>/Admin</w:t>
+            </w:r>
+            <w:r>
+              <w:rPr>
+                <w:rFonts w:ascii="Times New Roman" w:hAnsi="Times New Roman" w:cs="Times New Roman"/>
+                <w:color w:val="000000"/>
+              </w:rPr>
+              <w:t xml:space="preserve"> interacts with the system through a web interface.</w:t>
             </w:r>
           </w:p>
         </w:tc>
@@ -1316,9 +1516,8 @@
             <w:r>
               <w:rPr>
                 <w:rFonts w:ascii="Times New Roman" w:hAnsi="Times New Roman" w:cs="Times New Roman"/>
-                <w:color w:val="000000"/>
-              </w:rPr>
-              <w:t>Admin</w:t>
+              </w:rPr>
+              <w:t>NA</w:t>
             </w:r>
           </w:p>
         </w:tc>
@@ -1387,9 +1586,8 @@
             <w:r>
               <w:rPr>
                 <w:rFonts w:ascii="Times New Roman" w:hAnsi="Times New Roman" w:cs="Times New Roman"/>
-                <w:color w:val="000000"/>
-              </w:rPr>
-              <w:t>The Admin may interact with the system or other actors through a web interface.</w:t>
+              </w:rPr>
+              <w:t>NA</w:t>
             </w:r>
           </w:p>
         </w:tc>
@@ -1488,7 +1686,16 @@
                 <w:rFonts w:ascii="Times New Roman" w:hAnsi="Times New Roman" w:cs="Times New Roman"/>
                 <w:color w:val="000000"/>
               </w:rPr>
-              <w:t>Can we display any non-sensitive information related to the plagiarism detector/subject on the landing page such that login is not required?</w:t>
+              <w:t>Can we display any non-s</w:t>
+            </w:r>
+            <w:bookmarkStart w:id="0" w:name="_GoBack"/>
+            <w:bookmarkEnd w:id="0"/>
+            <w:r>
+              <w:rPr>
+                <w:rFonts w:ascii="Times New Roman" w:hAnsi="Times New Roman" w:cs="Times New Roman"/>
+                <w:color w:val="000000"/>
+              </w:rPr>
+              <w:t>ensitive information related to the plagiarism detector/subject on the landing page such that login is not required?</w:t>
             </w:r>
           </w:p>
           <w:p>
@@ -2784,14 +2991,11 @@
           <w:rFonts w:ascii="Times New Roman" w:hAnsi="Times New Roman" w:cs="Times New Roman"/>
         </w:rPr>
       </w:pPr>
-      <w:bookmarkStart w:id="0" w:name="_GoBack"/>
-      <w:bookmarkEnd w:id="0"/>
     </w:p>
     <w:tbl>
       <w:tblPr>
         <w:tblStyle w:val="TableGrid"/>
         <w:tblW w:w="0" w:type="auto"/>
-        <w:tblInd w:w="0" w:type="dxa"/>
         <w:tblLook w:val="04A0" w:firstRow="1" w:lastRow="0" w:firstColumn="1" w:lastColumn="0" w:noHBand="0" w:noVBand="1"/>
       </w:tblPr>
       <w:tblGrid>
@@ -2822,7 +3026,6 @@
                 <w:rFonts w:ascii="Times New Roman" w:hAnsi="Times New Roman" w:cs="Times New Roman"/>
                 <w:b/>
               </w:rPr>
-              <w:lastRenderedPageBreak/>
               <w:t>Use Case:</w:t>
             </w:r>
           </w:p>
@@ -3810,7 +4013,23 @@
         <w:sz w:val="16"/>
         <w:szCs w:val="16"/>
       </w:rPr>
-      <w:t xml:space="preserve">1: Rojas, J. L. (2012). Detection of plagiarism in Java programming assignments in introductory computer science courses at Ifi (Unpublished master's thesis). University of Oslo. Retrieved from </w:t>
+      <w:t xml:space="preserve">1: Rojas, J. L. (2012). Detection of plagiarism in Java programming assignments in introductory computer science courses at </w:t>
+    </w:r>
+    <w:proofErr w:type="spellStart"/>
+    <w:r>
+      <w:rPr>
+        <w:sz w:val="16"/>
+        <w:szCs w:val="16"/>
+      </w:rPr>
+      <w:t>Ifi</w:t>
+    </w:r>
+    <w:proofErr w:type="spellEnd"/>
+    <w:r>
+      <w:rPr>
+        <w:sz w:val="16"/>
+        <w:szCs w:val="16"/>
+      </w:rPr>
+      <w:t xml:space="preserve"> (Unpublished master's thesis). University of Oslo. Retrieved from </w:t>
     </w:r>
     <w:hyperlink r:id="rId1" w:history="1">
       <w:r>
@@ -5660,6 +5879,7 @@
       <w:spacing w:after="0" w:line="240" w:lineRule="auto"/>
     </w:pPr>
     <w:tblPr>
+      <w:tblInd w:w="0" w:type="dxa"/>
       <w:tblBorders>
         <w:top w:val="single" w:sz="4" w:space="0" w:color="auto"/>
         <w:left w:val="single" w:sz="4" w:space="0" w:color="auto"/>
@@ -6003,7 +6223,7 @@
 </file>
 
 <file path=customXml/itemProps1.xml><?xml version="1.0" encoding="utf-8"?>
-<ds:datastoreItem xmlns:ds="http://schemas.openxmlformats.org/officeDocument/2006/customXml" ds:itemID="{07B8E02E-56DE-6047-8F5D-B186AF225158}">
+<ds:datastoreItem xmlns:ds="http://schemas.openxmlformats.org/officeDocument/2006/customXml" ds:itemID="{DE6B54AF-0C29-A242-A434-6AC8C343FE6E}">
   <ds:schemaRefs>
     <ds:schemaRef ds:uri="http://schemas.openxmlformats.org/officeDocument/2006/bibliography"/>
   </ds:schemaRefs>

</xml_diff>

<commit_message>
Fixed report to wrap 'Professor' and 'TA' actors under 'Instructor' actor
</commit_message>
<xml_diff>
--- a/Phase_A/Phase_A_Report.docx
+++ b/Phase_A/Phase_A_Report.docx
@@ -42,7 +42,19 @@
         <w:rPr>
           <w:rFonts w:ascii="Tahoma" w:hAnsi="Tahoma" w:cs="Tahoma"/>
         </w:rPr>
-        <w:t>: Team One, over the course of three phases, will develop an interactive interface for instructors, teaching assistants, and administrators to oversee the detection of plagiarism. In this summary, the reader will find the expected input for the project, an explanation of the project’s interface, expected users of this project, and the underlying plagiarism detection methods that will be employed.</w:t>
+        <w:t xml:space="preserve">: Team One, over the course of three phases, will develop an interactive interface for </w:t>
+      </w:r>
+      <w:r>
+        <w:rPr>
+          <w:rFonts w:ascii="Tahoma" w:hAnsi="Tahoma" w:cs="Tahoma"/>
+        </w:rPr>
+        <w:t>professors</w:t>
+      </w:r>
+      <w:r>
+        <w:rPr>
+          <w:rFonts w:ascii="Tahoma" w:hAnsi="Tahoma" w:cs="Tahoma"/>
+        </w:rPr>
+        <w:t>, teaching assistants, and administrators to oversee the detection of plagiarism. In this summary, the reader will find the expected input for the project, an explanation of the project’s interface, expected users of this project, and the underlying plagiarism detection methods that will be employed.</w:t>
       </w:r>
     </w:p>
     <w:p>
@@ -156,7 +168,19 @@
         <w:rPr>
           <w:rFonts w:ascii="Tahoma" w:hAnsi="Tahoma" w:cs="Tahoma"/>
         </w:rPr>
-        <w:t xml:space="preserve">: This project has three intended types of users: </w:t>
+        <w:t xml:space="preserve">: This project has </w:t>
+      </w:r>
+      <w:r>
+        <w:rPr>
+          <w:rFonts w:ascii="Tahoma" w:hAnsi="Tahoma" w:cs="Tahoma"/>
+        </w:rPr>
+        <w:t>two</w:t>
+      </w:r>
+      <w:r>
+        <w:rPr>
+          <w:rFonts w:ascii="Tahoma" w:hAnsi="Tahoma" w:cs="Tahoma"/>
+        </w:rPr>
+        <w:t xml:space="preserve"> intended types of users: </w:t>
       </w:r>
     </w:p>
     <w:p>
@@ -168,13 +192,22 @@
         </w:numPr>
         <w:rPr>
           <w:rFonts w:ascii="Tahoma" w:hAnsi="Tahoma" w:cs="Tahoma"/>
+          <w:b/>
         </w:rPr>
       </w:pPr>
       <w:r>
         <w:rPr>
           <w:rFonts w:ascii="Tahoma" w:hAnsi="Tahoma" w:cs="Tahoma"/>
+          <w:b/>
         </w:rPr>
         <w:t>Instructors</w:t>
+      </w:r>
+      <w:r>
+        <w:rPr>
+          <w:rFonts w:ascii="Tahoma" w:hAnsi="Tahoma" w:cs="Tahoma"/>
+          <w:b/>
+        </w:rPr>
+        <w:t>:</w:t>
       </w:r>
     </w:p>
     <w:p>
@@ -188,7 +221,75 @@
         <w:rPr>
           <w:rFonts w:ascii="Tahoma" w:hAnsi="Tahoma" w:cs="Tahoma"/>
         </w:rPr>
-        <w:t xml:space="preserve">Instructors can create, modify, delete courses and assignments related to the course. Instructors can also assign and remove TAs from his courses. </w:t>
+        <w:t>Instructors can create, modify, delete courses and assi</w:t>
+      </w:r>
+      <w:r>
+        <w:rPr>
+          <w:rFonts w:ascii="Tahoma" w:hAnsi="Tahoma" w:cs="Tahoma"/>
+        </w:rPr>
+        <w:t>gnments related to the course. The i</w:t>
+      </w:r>
+      <w:r>
+        <w:rPr>
+          <w:rFonts w:ascii="Tahoma" w:hAnsi="Tahoma" w:cs="Tahoma"/>
+        </w:rPr>
+        <w:t xml:space="preserve">nstructors </w:t>
+      </w:r>
+      <w:r>
+        <w:rPr>
+          <w:rFonts w:ascii="Tahoma" w:hAnsi="Tahoma" w:cs="Tahoma"/>
+        </w:rPr>
+        <w:t xml:space="preserve">of a course consist of both the Professors and the </w:t>
+      </w:r>
+      <w:r>
+        <w:rPr>
+          <w:rFonts w:ascii="Tahoma" w:hAnsi="Tahoma" w:cs="Tahoma"/>
+        </w:rPr>
+        <w:t>Teaching Assistants (</w:t>
+      </w:r>
+      <w:r>
+        <w:rPr>
+          <w:rFonts w:ascii="Tahoma" w:hAnsi="Tahoma" w:cs="Tahoma"/>
+        </w:rPr>
+        <w:t>TAs</w:t>
+      </w:r>
+      <w:r>
+        <w:rPr>
+          <w:rFonts w:ascii="Tahoma" w:hAnsi="Tahoma" w:cs="Tahoma"/>
+        </w:rPr>
+        <w:t>)</w:t>
+      </w:r>
+      <w:r>
+        <w:rPr>
+          <w:rFonts w:ascii="Tahoma" w:hAnsi="Tahoma" w:cs="Tahoma"/>
+        </w:rPr>
+        <w:t xml:space="preserve"> </w:t>
+      </w:r>
+      <w:r>
+        <w:rPr>
+          <w:rFonts w:ascii="Tahoma" w:hAnsi="Tahoma" w:cs="Tahoma"/>
+        </w:rPr>
+        <w:t>of a course</w:t>
+      </w:r>
+    </w:p>
+    <w:p>
+      <w:pPr>
+        <w:pStyle w:val="ListParagraph"/>
+        <w:rPr>
+          <w:rFonts w:ascii="Tahoma" w:hAnsi="Tahoma" w:cs="Tahoma"/>
+        </w:rPr>
+      </w:pPr>
+      <w:r>
+        <w:rPr>
+          <w:rFonts w:ascii="Tahoma" w:hAnsi="Tahoma" w:cs="Tahoma"/>
+        </w:rPr>
+        <w:t>Instructors</w:t>
+      </w:r>
+      <w:r>
+        <w:rPr>
+          <w:rFonts w:ascii="Tahoma" w:hAnsi="Tahoma" w:cs="Tahoma"/>
+        </w:rPr>
+        <w:t xml:space="preserve"> can upload the assignment submissions to the courses that they are associated. After uploading submissions, they can run plagiarism detection on the submissions. They can review the results of their courses’ plagiarism detection. These actions can be performed by the Instructors as well.</w:t>
       </w:r>
     </w:p>
     <w:p>
@@ -200,13 +301,15 @@
         </w:numPr>
         <w:rPr>
           <w:rFonts w:ascii="Tahoma" w:hAnsi="Tahoma" w:cs="Tahoma"/>
+          <w:b/>
         </w:rPr>
       </w:pPr>
       <w:r>
         <w:rPr>
           <w:rFonts w:ascii="Tahoma" w:hAnsi="Tahoma" w:cs="Tahoma"/>
-        </w:rPr>
-        <w:t>Teaching assistants (TAs)</w:t>
+          <w:b/>
+        </w:rPr>
+        <w:t>Administrators (admin):</w:t>
       </w:r>
     </w:p>
     <w:p>
@@ -220,39 +323,13 @@
         <w:rPr>
           <w:rFonts w:ascii="Tahoma" w:hAnsi="Tahoma" w:cs="Tahoma"/>
         </w:rPr>
-        <w:t>TAs can upload the assignment submissions to the courses that they are associated. After uploading submissions, they can run plagiarism detection on the submissions. They can review the results of their courses’ plagiarism detection. These actions can be performed by the Instructors as well.</w:t>
+        <w:t>Admin users handle the creation and deletio</w:t>
       </w:r>
-    </w:p>
-    <w:p>
-      <w:pPr>
-        <w:pStyle w:val="ListParagraph"/>
-        <w:numPr>
-          <w:ilvl w:val="0"/>
-          <w:numId w:val="10"/>
-        </w:numPr>
-        <w:rPr>
-          <w:rFonts w:ascii="Tahoma" w:hAnsi="Tahoma" w:cs="Tahoma"/>
-        </w:rPr>
-      </w:pPr>
       <w:r>
         <w:rPr>
           <w:rFonts w:ascii="Tahoma" w:hAnsi="Tahoma" w:cs="Tahoma"/>
         </w:rPr>
-        <w:t xml:space="preserve"> Administrators (admin). </w:t>
-      </w:r>
-    </w:p>
-    <w:p>
-      <w:pPr>
-        <w:pStyle w:val="ListParagraph"/>
-        <w:rPr>
-          <w:rFonts w:ascii="Tahoma" w:hAnsi="Tahoma" w:cs="Tahoma"/>
-        </w:rPr>
-      </w:pPr>
-      <w:r>
-        <w:rPr>
-          <w:rFonts w:ascii="Tahoma" w:hAnsi="Tahoma" w:cs="Tahoma"/>
-        </w:rPr>
-        <w:t xml:space="preserve">Admin users handle the creation and deletion of users of this application. </w:t>
+        <w:t>n of users of this application to restrict the access of the application</w:t>
       </w:r>
     </w:p>
     <w:p>
@@ -3075,6 +3152,8 @@
           <w:rFonts w:ascii="Tahoma" w:hAnsi="Tahoma" w:cs="Tahoma"/>
         </w:rPr>
       </w:pPr>
+      <w:bookmarkStart w:id="0" w:name="_GoBack"/>
+      <w:bookmarkEnd w:id="0"/>
     </w:p>
     <w:p>
       <w:pPr>
@@ -3647,8 +3726,6 @@
             </w:r>
           </w:p>
         </w:tc>
-        <w:bookmarkStart w:id="0" w:name="_GoBack"/>
-        <w:bookmarkEnd w:id="0"/>
       </w:tr>
       <w:tr>
         <w:tc>
@@ -8205,7 +8282,7 @@
   <w:abstractNum w:abstractNumId="8">
     <w:nsid w:val="38334B34"/>
     <w:multiLevelType w:val="hybridMultilevel"/>
-    <w:tmpl w:val="48C63682"/>
+    <w:tmpl w:val="635C4E7E"/>
     <w:lvl w:ilvl="0" w:tplc="04090001">
       <w:start w:val="1"/>
       <w:numFmt w:val="bullet"/>
@@ -10196,7 +10273,7 @@
 </file>
 
 <file path=customXml/itemProps1.xml><?xml version="1.0" encoding="utf-8"?>
-<ds:datastoreItem xmlns:ds="http://schemas.openxmlformats.org/officeDocument/2006/customXml" ds:itemID="{EA75FCEC-F654-B547-88C7-6AFAD1D6E274}">
+<ds:datastoreItem xmlns:ds="http://schemas.openxmlformats.org/officeDocument/2006/customXml" ds:itemID="{279876D4-1402-A140-B6A7-54A99333B89A}">
   <ds:schemaRefs>
     <ds:schemaRef ds:uri="http://schemas.openxmlformats.org/officeDocument/2006/bibliography"/>
   </ds:schemaRefs>

</xml_diff>